<commit_message>
edit few features / updated img files
</commit_message>
<xml_diff>
--- a/assets/img/products/Eltosch grafix/Heating/Heating.docx
+++ b/assets/img/products/Eltosch grafix/Heating/Heating.docx
@@ -19,7 +19,7 @@
           <w:noProof/>
         </w:rPr>
         <w:drawing>
-          <wp:inline distT="0" distB="0" distL="0" distR="0" wp14:anchorId="3F1B7494" wp14:editId="4355185E">
+          <wp:inline distT="0" distB="0" distL="0" distR="0" wp14:anchorId="3F1B7494" wp14:editId="2E9D8E29">
             <wp:extent cx="2794000" cy="685800"/>
             <wp:effectExtent l="0" t="0" r="0" b="0"/>
             <wp:docPr id="1898937301" name="Picture 1" descr="A blue and black logo&#10;&#10;Description automatically generated"/>
@@ -807,92 +807,23 @@
       </w:pPr>
       <w:r>
         <w:rPr>
-          <w:rFonts w:ascii="Times New Roman"/>
-          <w:noProof/>
-        </w:rPr>
-        <w:drawing>
-          <wp:inline distT="0" distB="0" distL="0" distR="0" wp14:anchorId="7B3DE575" wp14:editId="6F8C6A56">
-            <wp:extent cx="3996453" cy="5905209"/>
-            <wp:effectExtent l="0" t="0" r="4445" b="635"/>
-            <wp:docPr id="190322670" name="Picture 5"/>
-            <wp:cNvGraphicFramePr>
-              <a:graphicFrameLocks xmlns:a="http://schemas.openxmlformats.org/drawingml/2006/main" noChangeAspect="1"/>
-            </wp:cNvGraphicFramePr>
-            <a:graphic xmlns:a="http://schemas.openxmlformats.org/drawingml/2006/main">
-              <a:graphicData uri="http://schemas.openxmlformats.org/drawingml/2006/picture">
-                <pic:pic xmlns:pic="http://schemas.openxmlformats.org/drawingml/2006/picture">
-                  <pic:nvPicPr>
-                    <pic:cNvPr id="190322670" name="Picture 190322670"/>
-                    <pic:cNvPicPr/>
-                  </pic:nvPicPr>
-                  <pic:blipFill>
-                    <a:blip r:embed="rId14">
-                      <a:extLst>
-                        <a:ext uri="{28A0092B-C50C-407E-A947-70E740481C1C}">
-                          <a14:useLocalDpi xmlns:a14="http://schemas.microsoft.com/office/drawing/2010/main" val="0"/>
-                        </a:ext>
-                      </a:extLst>
-                    </a:blip>
-                    <a:stretch>
-                      <a:fillRect/>
-                    </a:stretch>
-                  </pic:blipFill>
-                  <pic:spPr>
-                    <a:xfrm>
-                      <a:off x="0" y="0"/>
-                      <a:ext cx="4082672" cy="6032607"/>
-                    </a:xfrm>
-                    <a:prstGeom prst="rect">
-                      <a:avLst/>
-                    </a:prstGeom>
-                  </pic:spPr>
-                </pic:pic>
-              </a:graphicData>
-            </a:graphic>
-          </wp:inline>
-        </w:drawing>
-      </w:r>
-    </w:p>
-    <w:p>
-      <w:pPr>
-        <w:pStyle w:val="BodyText"/>
-        <w:rPr>
-          <w:rFonts w:ascii="Times New Roman"/>
-        </w:rPr>
-      </w:pPr>
-    </w:p>
-    <w:p>
-      <w:pPr>
-        <w:jc w:val="center"/>
-        <w:rPr>
-          <w:rFonts w:ascii="Times New Roman"/>
-        </w:rPr>
-        <w:sectPr>
-          <w:type w:val="continuous"/>
-          <w:pgSz w:w="11910" w:h="16840"/>
-          <w:pgMar w:top="1000" w:right="440" w:bottom="0" w:left="460" w:header="720" w:footer="720" w:gutter="0"/>
-          <w:cols w:space="720"/>
-        </w:sectPr>
-      </w:pPr>
-      <w:r>
-        <w:rPr>
           <w:noProof/>
         </w:rPr>
         <mc:AlternateContent>
           <mc:Choice Requires="wps">
             <w:drawing>
-              <wp:anchor distT="0" distB="0" distL="114300" distR="114300" simplePos="0" relativeHeight="487601664" behindDoc="0" locked="0" layoutInCell="1" allowOverlap="1" wp14:anchorId="0C3848BF" wp14:editId="7FC8DC8E">
+              <wp:anchor distT="0" distB="0" distL="114300" distR="114300" simplePos="0" relativeHeight="487599616" behindDoc="0" locked="0" layoutInCell="1" allowOverlap="1" wp14:anchorId="173068F0" wp14:editId="3E47E1DF">
                 <wp:simplePos x="0" y="0"/>
                 <wp:positionH relativeFrom="column">
-                  <wp:posOffset>683</wp:posOffset>
+                  <wp:posOffset>2145239</wp:posOffset>
                 </wp:positionH>
                 <wp:positionV relativeFrom="paragraph">
-                  <wp:posOffset>1408672</wp:posOffset>
+                  <wp:posOffset>6068813</wp:posOffset>
                 </wp:positionV>
-                <wp:extent cx="2101026" cy="1605435"/>
+                <wp:extent cx="4443419" cy="2080086"/>
                 <wp:effectExtent l="0" t="0" r="0" b="0"/>
                 <wp:wrapNone/>
-                <wp:docPr id="1253780576" name="Textbox 12"/>
+                <wp:docPr id="1734509528" name="Textbox 12"/>
                 <wp:cNvGraphicFramePr/>
                 <a:graphic xmlns:a="http://schemas.openxmlformats.org/drawingml/2006/main">
                   <a:graphicData uri="http://schemas.microsoft.com/office/word/2010/wordprocessingShape">
@@ -901,7 +832,7 @@
                       <wps:spPr>
                         <a:xfrm>
                           <a:off x="0" y="0"/>
-                          <a:ext cx="2101026" cy="1605435"/>
+                          <a:ext cx="4443419" cy="2080086"/>
                         </a:xfrm>
                         <a:prstGeom prst="rect">
                           <a:avLst/>
@@ -911,116 +842,651 @@
                         <w:txbxContent>
                           <w:p>
                             <w:pPr>
-                              <w:spacing w:line="301" w:lineRule="exact"/>
-                              <w:rPr>
-                                <w:rFonts w:ascii="Malgun Gothic" w:eastAsia="Malgun Gothic" w:hAnsi="Malgun Gothic" w:cs="Malgun Gothic"/>
-                                <w:b/>
-                                <w:color w:val="231F20"/>
-                                <w:w w:val="85"/>
-                                <w:sz w:val="28"/>
-                                <w:lang w:eastAsia="ko-KR"/>
+                              <w:pStyle w:val="NormalWeb"/>
+                              <w:rPr>
+                                <w:rFonts w:ascii="Malgun Gothic" w:eastAsia="Malgun Gothic" w:hAnsi="Malgun Gothic"/>
+                                <w:sz w:val="20"/>
+                                <w:szCs w:val="20"/>
                               </w:rPr>
                             </w:pPr>
+                            <w:r>
+                              <w:rPr>
+                                <w:rFonts w:ascii="Malgun Gothic" w:eastAsia="Malgun Gothic" w:hAnsi="Malgun Gothic" w:cs="Malgun Gothic" w:hint="eastAsia"/>
+                                <w:sz w:val="20"/>
+                                <w:szCs w:val="20"/>
+                              </w:rPr>
+                              <w:t>물질을</w:t>
+                            </w:r>
+                            <w:r>
+                              <w:rPr>
+                                <w:rFonts w:ascii="Malgun Gothic" w:eastAsia="Malgun Gothic" w:hAnsi="Malgun Gothic"/>
+                                <w:sz w:val="20"/>
+                                <w:szCs w:val="20"/>
+                              </w:rPr>
+                              <w:t xml:space="preserve"> </w:t>
+                            </w:r>
+                            <w:r>
+                              <w:rPr>
+                                <w:rFonts w:ascii="Malgun Gothic" w:eastAsia="Malgun Gothic" w:hAnsi="Malgun Gothic" w:cs="Malgun Gothic" w:hint="eastAsia"/>
+                                <w:sz w:val="20"/>
+                                <w:szCs w:val="20"/>
+                              </w:rPr>
+                              <w:t>순수하게</w:t>
+                            </w:r>
+                            <w:r>
+                              <w:rPr>
+                                <w:rFonts w:ascii="Malgun Gothic" w:eastAsia="Malgun Gothic" w:hAnsi="Malgun Gothic"/>
+                                <w:sz w:val="20"/>
+                                <w:szCs w:val="20"/>
+                              </w:rPr>
+                              <w:t xml:space="preserve"> </w:t>
+                            </w:r>
+                            <w:r>
+                              <w:rPr>
+                                <w:rFonts w:ascii="Malgun Gothic" w:eastAsia="Malgun Gothic" w:hAnsi="Malgun Gothic" w:cs="Malgun Gothic" w:hint="eastAsia"/>
+                                <w:sz w:val="20"/>
+                                <w:szCs w:val="20"/>
+                              </w:rPr>
+                              <w:t>가열해야</w:t>
+                            </w:r>
+                            <w:r>
+                              <w:rPr>
+                                <w:rFonts w:ascii="Malgun Gothic" w:eastAsia="Malgun Gothic" w:hAnsi="Malgun Gothic"/>
+                                <w:sz w:val="20"/>
+                                <w:szCs w:val="20"/>
+                              </w:rPr>
+                              <w:t xml:space="preserve"> </w:t>
+                            </w:r>
+                            <w:r>
+                              <w:rPr>
+                                <w:rFonts w:ascii="Malgun Gothic" w:eastAsia="Malgun Gothic" w:hAnsi="Malgun Gothic" w:cs="Malgun Gothic" w:hint="eastAsia"/>
+                                <w:sz w:val="20"/>
+                                <w:szCs w:val="20"/>
+                              </w:rPr>
+                              <w:t>하는</w:t>
+                            </w:r>
+                            <w:r>
+                              <w:rPr>
+                                <w:rFonts w:ascii="Malgun Gothic" w:eastAsia="Malgun Gothic" w:hAnsi="Malgun Gothic"/>
+                                <w:sz w:val="20"/>
+                                <w:szCs w:val="20"/>
+                              </w:rPr>
+                              <w:t xml:space="preserve"> </w:t>
+                            </w:r>
+                            <w:r>
+                              <w:rPr>
+                                <w:rFonts w:ascii="Malgun Gothic" w:eastAsia="Malgun Gothic" w:hAnsi="Malgun Gothic" w:cs="Malgun Gothic" w:hint="eastAsia"/>
+                                <w:sz w:val="20"/>
+                                <w:szCs w:val="20"/>
+                              </w:rPr>
+                              <w:t>모든</w:t>
+                            </w:r>
+                            <w:r>
+                              <w:rPr>
+                                <w:rFonts w:ascii="Malgun Gothic" w:eastAsia="Malgun Gothic" w:hAnsi="Malgun Gothic"/>
+                                <w:sz w:val="20"/>
+                                <w:szCs w:val="20"/>
+                              </w:rPr>
+                              <w:t xml:space="preserve"> </w:t>
+                            </w:r>
+                            <w:r>
+                              <w:rPr>
+                                <w:rFonts w:ascii="Malgun Gothic" w:eastAsia="Malgun Gothic" w:hAnsi="Malgun Gothic" w:cs="Malgun Gothic" w:hint="eastAsia"/>
+                                <w:sz w:val="20"/>
+                                <w:szCs w:val="20"/>
+                              </w:rPr>
+                              <w:t>상황에서</w:t>
+                            </w:r>
+                            <w:r>
+                              <w:rPr>
+                                <w:rFonts w:ascii="Malgun Gothic" w:eastAsia="Malgun Gothic" w:hAnsi="Malgun Gothic"/>
+                                <w:sz w:val="20"/>
+                                <w:szCs w:val="20"/>
+                              </w:rPr>
+                              <w:t xml:space="preserve"> Eltosch Grafix</w:t>
+                            </w:r>
+                            <w:r>
+                              <w:rPr>
+                                <w:rFonts w:ascii="Malgun Gothic" w:eastAsia="Malgun Gothic" w:hAnsi="Malgun Gothic" w:cs="Malgun Gothic" w:hint="eastAsia"/>
+                                <w:sz w:val="20"/>
+                                <w:szCs w:val="20"/>
+                              </w:rPr>
+                              <w:t>의</w:t>
+                            </w:r>
+                            <w:r>
+                              <w:rPr>
+                                <w:rFonts w:ascii="Malgun Gothic" w:eastAsia="Malgun Gothic" w:hAnsi="Malgun Gothic"/>
+                                <w:sz w:val="20"/>
+                                <w:szCs w:val="20"/>
+                              </w:rPr>
+                              <w:t xml:space="preserve"> </w:t>
+                            </w:r>
+                            <w:r>
+                              <w:rPr>
+                                <w:rFonts w:ascii="Malgun Gothic" w:eastAsia="Malgun Gothic" w:hAnsi="Malgun Gothic" w:cs="Malgun Gothic" w:hint="eastAsia"/>
+                                <w:sz w:val="20"/>
+                                <w:szCs w:val="20"/>
+                              </w:rPr>
+                              <w:t>적외선</w:t>
+                            </w:r>
+                            <w:r>
+                              <w:rPr>
+                                <w:rFonts w:ascii="Malgun Gothic" w:eastAsia="Malgun Gothic" w:hAnsi="Malgun Gothic"/>
+                                <w:sz w:val="20"/>
+                                <w:szCs w:val="20"/>
+                              </w:rPr>
+                              <w:t xml:space="preserve"> </w:t>
+                            </w:r>
+                            <w:r>
+                              <w:rPr>
+                                <w:rFonts w:ascii="Malgun Gothic" w:eastAsia="Malgun Gothic" w:hAnsi="Malgun Gothic" w:cs="Malgun Gothic" w:hint="eastAsia"/>
+                                <w:sz w:val="20"/>
+                                <w:szCs w:val="20"/>
+                              </w:rPr>
+                              <w:t>솔루션은</w:t>
+                            </w:r>
+                            <w:r>
+                              <w:rPr>
+                                <w:rFonts w:ascii="Malgun Gothic" w:eastAsia="Malgun Gothic" w:hAnsi="Malgun Gothic"/>
+                                <w:sz w:val="20"/>
+                                <w:szCs w:val="20"/>
+                              </w:rPr>
+                              <w:t xml:space="preserve"> </w:t>
+                            </w:r>
+                            <w:r>
+                              <w:rPr>
+                                <w:rFonts w:ascii="Malgun Gothic" w:eastAsia="Malgun Gothic" w:hAnsi="Malgun Gothic" w:cs="Malgun Gothic" w:hint="eastAsia"/>
+                                <w:sz w:val="20"/>
+                                <w:szCs w:val="20"/>
+                              </w:rPr>
+                              <w:t>최우선</w:t>
+                            </w:r>
+                            <w:r>
+                              <w:rPr>
+                                <w:rFonts w:ascii="Malgun Gothic" w:eastAsia="Malgun Gothic" w:hAnsi="Malgun Gothic"/>
+                                <w:sz w:val="20"/>
+                                <w:szCs w:val="20"/>
+                              </w:rPr>
+                              <w:t xml:space="preserve"> </w:t>
+                            </w:r>
+                            <w:r>
+                              <w:rPr>
+                                <w:rFonts w:ascii="Malgun Gothic" w:eastAsia="Malgun Gothic" w:hAnsi="Malgun Gothic" w:cs="Malgun Gothic" w:hint="eastAsia"/>
+                                <w:sz w:val="20"/>
+                                <w:szCs w:val="20"/>
+                              </w:rPr>
+                              <w:t>선택입니다</w:t>
+                            </w:r>
+                            <w:r>
+                              <w:rPr>
+                                <w:rFonts w:ascii="Malgun Gothic" w:eastAsia="Malgun Gothic" w:hAnsi="Malgun Gothic"/>
+                                <w:sz w:val="20"/>
+                                <w:szCs w:val="20"/>
+                              </w:rPr>
+                              <w:t>.</w:t>
+                            </w:r>
+                            <w:r>
+                              <w:rPr>
+                                <w:rFonts w:ascii="Malgun Gothic" w:eastAsia="Malgun Gothic" w:hAnsi="Malgun Gothic"/>
+                                <w:sz w:val="20"/>
+                                <w:szCs w:val="20"/>
+                              </w:rPr>
+                              <w:br/>
+                            </w:r>
+                            <w:r>
+                              <w:rPr>
+                                <w:rFonts w:ascii="Malgun Gothic" w:eastAsia="Malgun Gothic" w:hAnsi="Malgun Gothic" w:cs="Batang" w:hint="eastAsia"/>
+                                <w:sz w:val="20"/>
+                                <w:szCs w:val="20"/>
+                              </w:rPr>
+                              <w:t>공정</w:t>
+                            </w:r>
+                            <w:r>
+                              <w:rPr>
+                                <w:rFonts w:ascii="Malgun Gothic" w:eastAsia="Malgun Gothic" w:hAnsi="Malgun Gothic"/>
+                                <w:sz w:val="20"/>
+                                <w:szCs w:val="20"/>
+                              </w:rPr>
+                              <w:t xml:space="preserve"> </w:t>
+                            </w:r>
+                            <w:r>
+                              <w:rPr>
+                                <w:rFonts w:ascii="Malgun Gothic" w:eastAsia="Malgun Gothic" w:hAnsi="Malgun Gothic" w:cs="Batang" w:hint="eastAsia"/>
+                                <w:sz w:val="20"/>
+                                <w:szCs w:val="20"/>
+                              </w:rPr>
+                              <w:t>가속화</w:t>
+                            </w:r>
+                            <w:r>
+                              <w:rPr>
+                                <w:rFonts w:ascii="Malgun Gothic" w:eastAsia="Malgun Gothic" w:hAnsi="Malgun Gothic"/>
+                                <w:sz w:val="20"/>
+                                <w:szCs w:val="20"/>
+                              </w:rPr>
+                              <w:t xml:space="preserve">, </w:t>
+                            </w:r>
+                            <w:r>
+                              <w:rPr>
+                                <w:rFonts w:ascii="Malgun Gothic" w:eastAsia="Malgun Gothic" w:hAnsi="Malgun Gothic" w:cs="Batang" w:hint="eastAsia"/>
+                                <w:sz w:val="20"/>
+                                <w:szCs w:val="20"/>
+                              </w:rPr>
+                              <w:t>진공</w:t>
+                            </w:r>
+                            <w:r>
+                              <w:rPr>
+                                <w:rFonts w:ascii="Malgun Gothic" w:eastAsia="Malgun Gothic" w:hAnsi="Malgun Gothic"/>
+                                <w:sz w:val="20"/>
+                                <w:szCs w:val="20"/>
+                              </w:rPr>
+                              <w:t xml:space="preserve"> </w:t>
+                            </w:r>
+                            <w:r>
+                              <w:rPr>
+                                <w:rFonts w:ascii="Malgun Gothic" w:eastAsia="Malgun Gothic" w:hAnsi="Malgun Gothic" w:cs="Batang" w:hint="eastAsia"/>
+                                <w:sz w:val="20"/>
+                                <w:szCs w:val="20"/>
+                              </w:rPr>
+                              <w:t>성형</w:t>
+                            </w:r>
+                            <w:r>
+                              <w:rPr>
+                                <w:rFonts w:ascii="Malgun Gothic" w:eastAsia="Malgun Gothic" w:hAnsi="Malgun Gothic"/>
+                                <w:sz w:val="20"/>
+                                <w:szCs w:val="20"/>
+                              </w:rPr>
+                              <w:t xml:space="preserve">, </w:t>
+                            </w:r>
+                            <w:r>
+                              <w:rPr>
+                                <w:rFonts w:ascii="Malgun Gothic" w:eastAsia="Malgun Gothic" w:hAnsi="Malgun Gothic" w:cs="Batang" w:hint="eastAsia"/>
+                                <w:sz w:val="20"/>
+                                <w:szCs w:val="20"/>
+                              </w:rPr>
+                              <w:t>공정</w:t>
+                            </w:r>
+                            <w:r>
+                              <w:rPr>
+                                <w:rFonts w:ascii="Malgun Gothic" w:eastAsia="Malgun Gothic" w:hAnsi="Malgun Gothic"/>
+                                <w:sz w:val="20"/>
+                                <w:szCs w:val="20"/>
+                              </w:rPr>
+                              <w:t xml:space="preserve"> </w:t>
+                            </w:r>
+                            <w:r>
+                              <w:rPr>
+                                <w:rFonts w:ascii="Malgun Gothic" w:eastAsia="Malgun Gothic" w:hAnsi="Malgun Gothic" w:cs="Batang" w:hint="eastAsia"/>
+                                <w:sz w:val="20"/>
+                                <w:szCs w:val="20"/>
+                              </w:rPr>
+                              <w:t>활성화</w:t>
+                            </w:r>
+                            <w:r>
+                              <w:rPr>
+                                <w:rFonts w:ascii="Malgun Gothic" w:eastAsia="Malgun Gothic" w:hAnsi="Malgun Gothic"/>
+                                <w:sz w:val="20"/>
+                                <w:szCs w:val="20"/>
+                              </w:rPr>
+                              <w:t xml:space="preserve"> </w:t>
+                            </w:r>
+                            <w:r>
+                              <w:rPr>
+                                <w:rFonts w:ascii="Malgun Gothic" w:eastAsia="Malgun Gothic" w:hAnsi="Malgun Gothic" w:cs="Batang" w:hint="eastAsia"/>
+                                <w:sz w:val="20"/>
+                                <w:szCs w:val="20"/>
+                              </w:rPr>
+                              <w:t>등</w:t>
+                            </w:r>
+                            <w:r>
+                              <w:rPr>
+                                <w:rFonts w:ascii="Malgun Gothic" w:eastAsia="Malgun Gothic" w:hAnsi="Malgun Gothic"/>
+                                <w:sz w:val="20"/>
+                                <w:szCs w:val="20"/>
+                              </w:rPr>
+                              <w:t xml:space="preserve"> </w:t>
+                            </w:r>
+                            <w:r>
+                              <w:rPr>
+                                <w:rFonts w:ascii="Malgun Gothic" w:eastAsia="Malgun Gothic" w:hAnsi="Malgun Gothic" w:cs="Batang" w:hint="eastAsia"/>
+                                <w:sz w:val="20"/>
+                                <w:szCs w:val="20"/>
+                              </w:rPr>
+                              <w:t>어떤</w:t>
+                            </w:r>
+                            <w:r>
+                              <w:rPr>
+                                <w:rFonts w:ascii="Malgun Gothic" w:eastAsia="Malgun Gothic" w:hAnsi="Malgun Gothic"/>
+                                <w:sz w:val="20"/>
+                                <w:szCs w:val="20"/>
+                              </w:rPr>
+                              <w:t xml:space="preserve"> </w:t>
+                            </w:r>
+                            <w:r>
+                              <w:rPr>
+                                <w:rFonts w:ascii="Malgun Gothic" w:eastAsia="Malgun Gothic" w:hAnsi="Malgun Gothic" w:cs="Batang" w:hint="eastAsia"/>
+                                <w:sz w:val="20"/>
+                                <w:szCs w:val="20"/>
+                              </w:rPr>
+                              <w:t>용도이든</w:t>
+                            </w:r>
+                            <w:r>
+                              <w:rPr>
+                                <w:rFonts w:ascii="Malgun Gothic" w:eastAsia="Malgun Gothic" w:hAnsi="Malgun Gothic"/>
+                                <w:sz w:val="20"/>
+                                <w:szCs w:val="20"/>
+                              </w:rPr>
+                              <w:t xml:space="preserve"> </w:t>
+                            </w:r>
+                            <w:r>
+                              <w:rPr>
+                                <w:rFonts w:ascii="Malgun Gothic" w:eastAsia="Malgun Gothic" w:hAnsi="Malgun Gothic" w:cs="Batang" w:hint="eastAsia"/>
+                                <w:sz w:val="20"/>
+                                <w:szCs w:val="20"/>
+                              </w:rPr>
+                              <w:t>관계없습니다</w:t>
+                            </w:r>
+                            <w:r>
+                              <w:rPr>
+                                <w:rFonts w:ascii="Malgun Gothic" w:eastAsia="Malgun Gothic" w:hAnsi="Malgun Gothic"/>
+                                <w:sz w:val="20"/>
+                                <w:szCs w:val="20"/>
+                              </w:rPr>
+                              <w:t>. 50</w:t>
+                            </w:r>
+                            <w:r>
+                              <w:rPr>
+                                <w:rFonts w:ascii="Malgun Gothic" w:eastAsia="Malgun Gothic" w:hAnsi="Malgun Gothic" w:cs="Batang" w:hint="eastAsia"/>
+                                <w:sz w:val="20"/>
+                                <w:szCs w:val="20"/>
+                              </w:rPr>
+                              <w:t>년이</w:t>
+                            </w:r>
+                            <w:r>
+                              <w:rPr>
+                                <w:rFonts w:ascii="Malgun Gothic" w:eastAsia="Malgun Gothic" w:hAnsi="Malgun Gothic"/>
+                                <w:sz w:val="20"/>
+                                <w:szCs w:val="20"/>
+                              </w:rPr>
+                              <w:t xml:space="preserve"> </w:t>
+                            </w:r>
+                            <w:r>
+                              <w:rPr>
+                                <w:rFonts w:ascii="Malgun Gothic" w:eastAsia="Malgun Gothic" w:hAnsi="Malgun Gothic" w:cs="Batang" w:hint="eastAsia"/>
+                                <w:sz w:val="20"/>
+                                <w:szCs w:val="20"/>
+                              </w:rPr>
+                              <w:t>넘는</w:t>
+                            </w:r>
+                            <w:r>
+                              <w:rPr>
+                                <w:rFonts w:ascii="Malgun Gothic" w:eastAsia="Malgun Gothic" w:hAnsi="Malgun Gothic"/>
+                                <w:sz w:val="20"/>
+                                <w:szCs w:val="20"/>
+                              </w:rPr>
+                              <w:t xml:space="preserve"> </w:t>
+                            </w:r>
+                            <w:r>
+                              <w:rPr>
+                                <w:rFonts w:ascii="Malgun Gothic" w:eastAsia="Malgun Gothic" w:hAnsi="Malgun Gothic" w:cs="Batang" w:hint="eastAsia"/>
+                                <w:sz w:val="20"/>
+                                <w:szCs w:val="20"/>
+                              </w:rPr>
+                              <w:t>경험</w:t>
+                            </w:r>
+                            <w:r>
+                              <w:rPr>
+                                <w:rFonts w:ascii="Malgun Gothic" w:eastAsia="Malgun Gothic" w:hAnsi="Malgun Gothic" w:hint="eastAsia"/>
+                                <w:sz w:val="20"/>
+                                <w:szCs w:val="20"/>
+                              </w:rPr>
+                              <w:t>을 바탕으로</w:t>
+                            </w:r>
+                          </w:p>
+                          <w:p>
+                            <w:pPr>
+                              <w:pStyle w:val="NormalWeb"/>
+                              <w:rPr>
+                                <w:rFonts w:ascii="Malgun Gothic" w:eastAsia="Malgun Gothic" w:hAnsi="Malgun Gothic"/>
+                                <w:sz w:val="20"/>
+                                <w:szCs w:val="20"/>
+                              </w:rPr>
+                            </w:pPr>
+                            <w:r>
+                              <w:rPr>
+                                <w:rFonts w:ascii="Malgun Gothic" w:eastAsia="Malgun Gothic" w:hAnsi="Malgun Gothic" w:cs="Batang" w:hint="eastAsia"/>
+                                <w:sz w:val="20"/>
+                                <w:szCs w:val="20"/>
+                              </w:rPr>
+                              <w:t>잉크</w:t>
+                            </w:r>
+                            <w:r>
+                              <w:rPr>
+                                <w:rFonts w:ascii="Malgun Gothic" w:eastAsia="Malgun Gothic" w:hAnsi="Malgun Gothic"/>
+                                <w:sz w:val="20"/>
+                                <w:szCs w:val="20"/>
+                              </w:rPr>
+                              <w:t xml:space="preserve"> </w:t>
+                            </w:r>
+                            <w:r>
+                              <w:rPr>
+                                <w:rFonts w:ascii="Malgun Gothic" w:eastAsia="Malgun Gothic" w:hAnsi="Malgun Gothic" w:cs="Batang" w:hint="eastAsia"/>
+                                <w:sz w:val="20"/>
+                                <w:szCs w:val="20"/>
+                              </w:rPr>
+                              <w:t>건조</w:t>
+                            </w:r>
+                            <w:r>
+                              <w:rPr>
+                                <w:rFonts w:ascii="Malgun Gothic" w:eastAsia="Malgun Gothic" w:hAnsi="Malgun Gothic"/>
+                                <w:sz w:val="20"/>
+                                <w:szCs w:val="20"/>
+                              </w:rPr>
+                              <w:t xml:space="preserve"> </w:t>
+                            </w:r>
+                            <w:r>
+                              <w:rPr>
+                                <w:rFonts w:ascii="Malgun Gothic" w:eastAsia="Malgun Gothic" w:hAnsi="Malgun Gothic" w:cs="Batang" w:hint="eastAsia"/>
+                                <w:sz w:val="20"/>
+                                <w:szCs w:val="20"/>
+                              </w:rPr>
+                              <w:t>공정을</w:t>
+                            </w:r>
+                            <w:r>
+                              <w:rPr>
+                                <w:rFonts w:ascii="Malgun Gothic" w:eastAsia="Malgun Gothic" w:hAnsi="Malgun Gothic"/>
+                                <w:sz w:val="20"/>
+                                <w:szCs w:val="20"/>
+                              </w:rPr>
+                              <w:t xml:space="preserve"> </w:t>
+                            </w:r>
+                            <w:r>
+                              <w:rPr>
+                                <w:rFonts w:ascii="Malgun Gothic" w:eastAsia="Malgun Gothic" w:hAnsi="Malgun Gothic" w:cs="Batang" w:hint="eastAsia"/>
+                                <w:sz w:val="20"/>
+                                <w:szCs w:val="20"/>
+                              </w:rPr>
+                              <w:t>개선하거나</w:t>
+                            </w:r>
+                            <w:r>
+                              <w:rPr>
+                                <w:rFonts w:ascii="Malgun Gothic" w:eastAsia="Malgun Gothic" w:hAnsi="Malgun Gothic"/>
+                                <w:sz w:val="20"/>
+                                <w:szCs w:val="20"/>
+                              </w:rPr>
+                              <w:t xml:space="preserve"> </w:t>
+                            </w:r>
+                            <w:r>
+                              <w:rPr>
+                                <w:rFonts w:ascii="Malgun Gothic" w:eastAsia="Malgun Gothic" w:hAnsi="Malgun Gothic" w:cs="Batang" w:hint="eastAsia"/>
+                                <w:sz w:val="20"/>
+                                <w:szCs w:val="20"/>
+                              </w:rPr>
+                              <w:t>접착력</w:t>
+                            </w:r>
+                            <w:r>
+                              <w:rPr>
+                                <w:rFonts w:ascii="Malgun Gothic" w:eastAsia="Malgun Gothic" w:hAnsi="Malgun Gothic"/>
+                                <w:sz w:val="20"/>
+                                <w:szCs w:val="20"/>
+                              </w:rPr>
+                              <w:t xml:space="preserve"> </w:t>
+                            </w:r>
+                            <w:r>
+                              <w:rPr>
+                                <w:rFonts w:ascii="Malgun Gothic" w:eastAsia="Malgun Gothic" w:hAnsi="Malgun Gothic" w:cs="Batang" w:hint="eastAsia"/>
+                                <w:sz w:val="20"/>
+                                <w:szCs w:val="20"/>
+                              </w:rPr>
+                              <w:t>향상을</w:t>
+                            </w:r>
+                            <w:r>
+                              <w:rPr>
+                                <w:rFonts w:ascii="Malgun Gothic" w:eastAsia="Malgun Gothic" w:hAnsi="Malgun Gothic"/>
+                                <w:sz w:val="20"/>
+                                <w:szCs w:val="20"/>
+                              </w:rPr>
+                              <w:t xml:space="preserve"> </w:t>
+                            </w:r>
+                            <w:r>
+                              <w:rPr>
+                                <w:rFonts w:ascii="Malgun Gothic" w:eastAsia="Malgun Gothic" w:hAnsi="Malgun Gothic" w:cs="Batang" w:hint="eastAsia"/>
+                                <w:sz w:val="20"/>
+                                <w:szCs w:val="20"/>
+                              </w:rPr>
+                              <w:t>원하든</w:t>
+                            </w:r>
+                            <w:r>
+                              <w:rPr>
+                                <w:rFonts w:ascii="Malgun Gothic" w:eastAsia="Malgun Gothic" w:hAnsi="Malgun Gothic"/>
+                                <w:sz w:val="20"/>
+                                <w:szCs w:val="20"/>
+                              </w:rPr>
+                              <w:t xml:space="preserve"> </w:t>
+                            </w:r>
+                            <w:r>
+                              <w:rPr>
+                                <w:rFonts w:ascii="Malgun Gothic" w:eastAsia="Malgun Gothic" w:hAnsi="Malgun Gothic" w:cs="Batang" w:hint="eastAsia"/>
+                                <w:sz w:val="20"/>
+                                <w:szCs w:val="20"/>
+                              </w:rPr>
+                              <w:t>상관없이</w:t>
+                            </w:r>
+                            <w:r>
+                              <w:rPr>
+                                <w:rFonts w:ascii="Malgun Gothic" w:eastAsia="Malgun Gothic" w:hAnsi="Malgun Gothic"/>
+                                <w:sz w:val="20"/>
+                                <w:szCs w:val="20"/>
+                              </w:rPr>
+                              <w:t>,</w:t>
+                            </w:r>
+                          </w:p>
+                          <w:p>
+                            <w:pPr>
+                              <w:pStyle w:val="NormalWeb"/>
+                              <w:rPr>
+                                <w:rFonts w:ascii="Malgun Gothic" w:eastAsia="Malgun Gothic" w:hAnsi="Malgun Gothic"/>
+                                <w:sz w:val="20"/>
+                                <w:szCs w:val="20"/>
+                              </w:rPr>
+                            </w:pPr>
+                            <w:r>
+                              <w:rPr>
+                                <w:rFonts w:ascii="Malgun Gothic" w:eastAsia="Malgun Gothic" w:hAnsi="Malgun Gothic" w:cs="Batang" w:hint="eastAsia"/>
+                                <w:sz w:val="20"/>
+                                <w:szCs w:val="20"/>
+                              </w:rPr>
+                              <w:t>당사는</w:t>
+                            </w:r>
+                            <w:r>
+                              <w:rPr>
+                                <w:rFonts w:ascii="Malgun Gothic" w:eastAsia="Malgun Gothic" w:hAnsi="Malgun Gothic"/>
+                                <w:sz w:val="20"/>
+                                <w:szCs w:val="20"/>
+                              </w:rPr>
+                              <w:t xml:space="preserve"> </w:t>
+                            </w:r>
+                            <w:r>
+                              <w:rPr>
+                                <w:rFonts w:ascii="Malgun Gothic" w:eastAsia="Malgun Gothic" w:hAnsi="Malgun Gothic" w:cs="Batang" w:hint="eastAsia"/>
+                                <w:sz w:val="20"/>
+                                <w:szCs w:val="20"/>
+                              </w:rPr>
+                              <w:t>모든</w:t>
+                            </w:r>
+                            <w:r>
+                              <w:rPr>
+                                <w:rFonts w:ascii="Malgun Gothic" w:eastAsia="Malgun Gothic" w:hAnsi="Malgun Gothic"/>
+                                <w:sz w:val="20"/>
+                                <w:szCs w:val="20"/>
+                              </w:rPr>
+                              <w:t xml:space="preserve"> </w:t>
+                            </w:r>
+                            <w:r>
+                              <w:rPr>
+                                <w:rFonts w:ascii="Malgun Gothic" w:eastAsia="Malgun Gothic" w:hAnsi="Malgun Gothic" w:hint="eastAsia"/>
+                                <w:sz w:val="20"/>
+                                <w:szCs w:val="20"/>
+                              </w:rPr>
+                              <w:t xml:space="preserve">응용 분야에 </w:t>
+                            </w:r>
+                            <w:r>
+                              <w:rPr>
+                                <w:rFonts w:ascii="Malgun Gothic" w:eastAsia="Malgun Gothic" w:hAnsi="Malgun Gothic" w:cs="Batang" w:hint="eastAsia"/>
+                                <w:sz w:val="20"/>
+                                <w:szCs w:val="20"/>
+                              </w:rPr>
+                              <w:t>적합한</w:t>
+                            </w:r>
+                            <w:r>
+                              <w:rPr>
+                                <w:rFonts w:ascii="Malgun Gothic" w:eastAsia="Malgun Gothic" w:hAnsi="Malgun Gothic"/>
+                                <w:sz w:val="20"/>
+                                <w:szCs w:val="20"/>
+                              </w:rPr>
+                              <w:t xml:space="preserve"> </w:t>
+                            </w:r>
+                            <w:r>
+                              <w:rPr>
+                                <w:rFonts w:ascii="Malgun Gothic" w:eastAsia="Malgun Gothic" w:hAnsi="Malgun Gothic" w:cs="Batang" w:hint="eastAsia"/>
+                                <w:sz w:val="20"/>
+                                <w:szCs w:val="20"/>
+                              </w:rPr>
+                              <w:t>솔루션을</w:t>
+                            </w:r>
+                            <w:r>
+                              <w:rPr>
+                                <w:rFonts w:ascii="Malgun Gothic" w:eastAsia="Malgun Gothic" w:hAnsi="Malgun Gothic"/>
+                                <w:sz w:val="20"/>
+                                <w:szCs w:val="20"/>
+                              </w:rPr>
+                              <w:t xml:space="preserve"> </w:t>
+                            </w:r>
+                            <w:r>
+                              <w:rPr>
+                                <w:rFonts w:ascii="Malgun Gothic" w:eastAsia="Malgun Gothic" w:hAnsi="Malgun Gothic" w:cs="Batang" w:hint="eastAsia"/>
+                                <w:sz w:val="20"/>
+                                <w:szCs w:val="20"/>
+                              </w:rPr>
+                              <w:t>제공합니다</w:t>
+                            </w:r>
+                            <w:r>
+                              <w:rPr>
+                                <w:rFonts w:ascii="Malgun Gothic" w:eastAsia="Malgun Gothic" w:hAnsi="Malgun Gothic"/>
+                                <w:sz w:val="20"/>
+                                <w:szCs w:val="20"/>
+                              </w:rPr>
+                              <w:t>.</w:t>
+                            </w:r>
                           </w:p>
                           <w:p>
                             <w:pPr>
                               <w:spacing w:line="301" w:lineRule="exact"/>
                               <w:rPr>
-                                <w:rFonts w:ascii="Malgun Gothic" w:eastAsia="Malgun Gothic" w:hAnsi="Malgun Gothic" w:cs="Malgun Gothic"/>
+                                <w:rFonts w:ascii="Malgun Gothic" w:eastAsia="Malgun Gothic" w:hAnsi="Malgun Gothic"/>
                                 <w:b/>
-                                <w:color w:val="231F20"/>
-                                <w:w w:val="85"/>
-                                <w:sz w:val="28"/>
-                                <w:lang w:eastAsia="ko-KR"/>
-                              </w:rPr>
-                            </w:pPr>
-                          </w:p>
-                          <w:p>
-                            <w:pPr>
-                              <w:spacing w:line="301" w:lineRule="exact"/>
-                              <w:rPr>
-                                <w:rFonts w:ascii="Malgun Gothic" w:eastAsia="Malgun Gothic" w:hAnsi="Malgun Gothic" w:cs="Malgun Gothic"/>
-                                <w:b/>
-                                <w:color w:val="231F20"/>
-                                <w:w w:val="85"/>
-                                <w:sz w:val="28"/>
-                                <w:lang w:eastAsia="ko-KR"/>
-                              </w:rPr>
-                            </w:pPr>
-                          </w:p>
-                          <w:p>
-                            <w:pPr>
-                              <w:spacing w:line="301" w:lineRule="exact"/>
-                              <w:rPr>
-                                <w:rFonts w:ascii="Malgun Gothic" w:eastAsia="Malgun Gothic" w:hAnsi="Malgun Gothic" w:cs="Malgun Gothic"/>
-                                <w:b/>
-                                <w:color w:val="231F20"/>
-                                <w:w w:val="85"/>
-                                <w:sz w:val="28"/>
-                                <w:lang w:eastAsia="ko-KR"/>
-                              </w:rPr>
-                            </w:pPr>
-                            <w:r>
-                              <w:rPr>
-                                <w:rFonts w:ascii="Malgun Gothic" w:eastAsia="Malgun Gothic" w:hAnsi="Malgun Gothic" w:cs="Malgun Gothic"/>
-                                <w:b/>
-                                <w:noProof/>
-                                <w:color w:val="231F20"/>
-                                <w:w w:val="85"/>
-                                <w:sz w:val="28"/>
-                                <w:lang w:eastAsia="ko-KR"/>
-                              </w:rPr>
-                              <w:drawing>
-                                <wp:inline distT="0" distB="0" distL="0" distR="0" wp14:anchorId="16FC42C0" wp14:editId="7204149D">
-                                  <wp:extent cx="2100580" cy="318135"/>
-                                  <wp:effectExtent l="0" t="0" r="0" b="0"/>
-                                  <wp:docPr id="612321619" name="Picture 8"/>
-                                  <wp:cNvGraphicFramePr>
-                                    <a:graphicFrameLocks xmlns:a="http://schemas.openxmlformats.org/drawingml/2006/main" noChangeAspect="1"/>
-                                  </wp:cNvGraphicFramePr>
-                                  <a:graphic xmlns:a="http://schemas.openxmlformats.org/drawingml/2006/main">
-                                    <a:graphicData uri="http://schemas.openxmlformats.org/drawingml/2006/picture">
-                                      <pic:pic xmlns:pic="http://schemas.openxmlformats.org/drawingml/2006/picture">
-                                        <pic:nvPicPr>
-                                          <pic:cNvPr id="612321619" name="Picture 612321619"/>
-                                          <pic:cNvPicPr/>
-                                        </pic:nvPicPr>
-                                        <pic:blipFill>
-                                          <a:blip r:embed="rId15">
-                                            <a:extLst>
-                                              <a:ext uri="{28A0092B-C50C-407E-A947-70E740481C1C}">
-                                                <a14:useLocalDpi xmlns:a14="http://schemas.microsoft.com/office/drawing/2010/main" val="0"/>
-                                              </a:ext>
-                                            </a:extLst>
-                                          </a:blip>
-                                          <a:stretch>
-                                            <a:fillRect/>
-                                          </a:stretch>
-                                        </pic:blipFill>
-                                        <pic:spPr>
-                                          <a:xfrm>
-                                            <a:off x="0" y="0"/>
-                                            <a:ext cx="2100580" cy="318135"/>
-                                          </a:xfrm>
-                                          <a:prstGeom prst="rect">
-                                            <a:avLst/>
-                                          </a:prstGeom>
-                                        </pic:spPr>
-                                      </pic:pic>
-                                    </a:graphicData>
-                                  </a:graphic>
-                                </wp:inline>
-                              </w:drawing>
-                            </w:r>
-                          </w:p>
-                          <w:p>
-                            <w:pPr>
-                              <w:spacing w:line="301" w:lineRule="exact"/>
-                              <w:rPr>
-                                <w:rFonts w:hint="eastAsia"/>
-                                <w:b/>
-                                <w:sz w:val="28"/>
-                                <w:lang w:eastAsia="ko-KR"/>
+                                <w:sz w:val="20"/>
+                                <w:szCs w:val="20"/>
+                                <w:lang w:val="en-KR" w:eastAsia="ko-KR"/>
                               </w:rPr>
                             </w:pPr>
                           </w:p>
@@ -1043,125 +1509,660 @@
           </mc:Choice>
           <mc:Fallback>
             <w:pict>
-              <v:shapetype w14:anchorId="0C3848BF" id="_x0000_t202" coordsize="21600,21600" o:spt="202" path="m,l,21600r21600,l21600,xe">
+              <v:shapetype w14:anchorId="173068F0" id="_x0000_t202" coordsize="21600,21600" o:spt="202" path="m,l,21600r21600,l21600,xe">
                 <v:stroke joinstyle="miter"/>
                 <v:path gradientshapeok="t" o:connecttype="rect"/>
               </v:shapetype>
-              <v:shape id="Textbox 12" o:spid="_x0000_s1026" type="#_x0000_t202" style="position:absolute;left:0;text-align:left;margin-left:.05pt;margin-top:110.9pt;width:165.45pt;height:126.4pt;z-index:487601664;visibility:visible;mso-wrap-style:square;mso-width-percent:0;mso-height-percent:0;mso-wrap-distance-left:9pt;mso-wrap-distance-top:0;mso-wrap-distance-right:9pt;mso-wrap-distance-bottom:0;mso-position-horizontal:absolute;mso-position-horizontal-relative:text;mso-position-vertical:absolute;mso-position-vertical-relative:text;mso-width-percent:0;mso-height-percent:0;mso-width-relative:margin;mso-height-relative:margin;v-text-anchor:top" o:gfxdata="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" filled="f" stroked="f">
+              <v:shape id="Textbox 12" o:spid="_x0000_s1026" type="#_x0000_t202" style="position:absolute;left:0;text-align:left;margin-left:168.9pt;margin-top:477.85pt;width:349.9pt;height:163.8pt;z-index:487599616;visibility:visible;mso-wrap-style:square;mso-width-percent:0;mso-height-percent:0;mso-wrap-distance-left:9pt;mso-wrap-distance-top:0;mso-wrap-distance-right:9pt;mso-wrap-distance-bottom:0;mso-position-horizontal:absolute;mso-position-horizontal-relative:text;mso-position-vertical:absolute;mso-position-vertical-relative:text;mso-width-percent:0;mso-height-percent:0;mso-width-relative:margin;mso-height-relative:margin;v-text-anchor:top" o:gfxdata="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" filled="f" stroked="f">
                 <v:textbox inset="0,0,0,0">
                   <w:txbxContent>
                     <w:p>
                       <w:pPr>
-                        <w:spacing w:line="301" w:lineRule="exact"/>
-                        <w:rPr>
-                          <w:rFonts w:ascii="Malgun Gothic" w:eastAsia="Malgun Gothic" w:hAnsi="Malgun Gothic" w:cs="Malgun Gothic"/>
-                          <w:b/>
-                          <w:color w:val="231F20"/>
-                          <w:w w:val="85"/>
-                          <w:sz w:val="28"/>
-                          <w:lang w:eastAsia="ko-KR"/>
+                        <w:pStyle w:val="NormalWeb"/>
+                        <w:rPr>
+                          <w:rFonts w:ascii="Malgun Gothic" w:eastAsia="Malgun Gothic" w:hAnsi="Malgun Gothic"/>
+                          <w:sz w:val="20"/>
+                          <w:szCs w:val="20"/>
                         </w:rPr>
                       </w:pPr>
+                      <w:r>
+                        <w:rPr>
+                          <w:rFonts w:ascii="Malgun Gothic" w:eastAsia="Malgun Gothic" w:hAnsi="Malgun Gothic" w:cs="Malgun Gothic" w:hint="eastAsia"/>
+                          <w:sz w:val="20"/>
+                          <w:szCs w:val="20"/>
+                        </w:rPr>
+                        <w:t>물질을</w:t>
+                      </w:r>
+                      <w:r>
+                        <w:rPr>
+                          <w:rFonts w:ascii="Malgun Gothic" w:eastAsia="Malgun Gothic" w:hAnsi="Malgun Gothic"/>
+                          <w:sz w:val="20"/>
+                          <w:szCs w:val="20"/>
+                        </w:rPr>
+                        <w:t xml:space="preserve"> </w:t>
+                      </w:r>
+                      <w:r>
+                        <w:rPr>
+                          <w:rFonts w:ascii="Malgun Gothic" w:eastAsia="Malgun Gothic" w:hAnsi="Malgun Gothic" w:cs="Malgun Gothic" w:hint="eastAsia"/>
+                          <w:sz w:val="20"/>
+                          <w:szCs w:val="20"/>
+                        </w:rPr>
+                        <w:t>순수하게</w:t>
+                      </w:r>
+                      <w:r>
+                        <w:rPr>
+                          <w:rFonts w:ascii="Malgun Gothic" w:eastAsia="Malgun Gothic" w:hAnsi="Malgun Gothic"/>
+                          <w:sz w:val="20"/>
+                          <w:szCs w:val="20"/>
+                        </w:rPr>
+                        <w:t xml:space="preserve"> </w:t>
+                      </w:r>
+                      <w:r>
+                        <w:rPr>
+                          <w:rFonts w:ascii="Malgun Gothic" w:eastAsia="Malgun Gothic" w:hAnsi="Malgun Gothic" w:cs="Malgun Gothic" w:hint="eastAsia"/>
+                          <w:sz w:val="20"/>
+                          <w:szCs w:val="20"/>
+                        </w:rPr>
+                        <w:t>가열해야</w:t>
+                      </w:r>
+                      <w:r>
+                        <w:rPr>
+                          <w:rFonts w:ascii="Malgun Gothic" w:eastAsia="Malgun Gothic" w:hAnsi="Malgun Gothic"/>
+                          <w:sz w:val="20"/>
+                          <w:szCs w:val="20"/>
+                        </w:rPr>
+                        <w:t xml:space="preserve"> </w:t>
+                      </w:r>
+                      <w:r>
+                        <w:rPr>
+                          <w:rFonts w:ascii="Malgun Gothic" w:eastAsia="Malgun Gothic" w:hAnsi="Malgun Gothic" w:cs="Malgun Gothic" w:hint="eastAsia"/>
+                          <w:sz w:val="20"/>
+                          <w:szCs w:val="20"/>
+                        </w:rPr>
+                        <w:t>하는</w:t>
+                      </w:r>
+                      <w:r>
+                        <w:rPr>
+                          <w:rFonts w:ascii="Malgun Gothic" w:eastAsia="Malgun Gothic" w:hAnsi="Malgun Gothic"/>
+                          <w:sz w:val="20"/>
+                          <w:szCs w:val="20"/>
+                        </w:rPr>
+                        <w:t xml:space="preserve"> </w:t>
+                      </w:r>
+                      <w:r>
+                        <w:rPr>
+                          <w:rFonts w:ascii="Malgun Gothic" w:eastAsia="Malgun Gothic" w:hAnsi="Malgun Gothic" w:cs="Malgun Gothic" w:hint="eastAsia"/>
+                          <w:sz w:val="20"/>
+                          <w:szCs w:val="20"/>
+                        </w:rPr>
+                        <w:t>모든</w:t>
+                      </w:r>
+                      <w:r>
+                        <w:rPr>
+                          <w:rFonts w:ascii="Malgun Gothic" w:eastAsia="Malgun Gothic" w:hAnsi="Malgun Gothic"/>
+                          <w:sz w:val="20"/>
+                          <w:szCs w:val="20"/>
+                        </w:rPr>
+                        <w:t xml:space="preserve"> </w:t>
+                      </w:r>
+                      <w:r>
+                        <w:rPr>
+                          <w:rFonts w:ascii="Malgun Gothic" w:eastAsia="Malgun Gothic" w:hAnsi="Malgun Gothic" w:cs="Malgun Gothic" w:hint="eastAsia"/>
+                          <w:sz w:val="20"/>
+                          <w:szCs w:val="20"/>
+                        </w:rPr>
+                        <w:t>상황에서</w:t>
+                      </w:r>
+                      <w:r>
+                        <w:rPr>
+                          <w:rFonts w:ascii="Malgun Gothic" w:eastAsia="Malgun Gothic" w:hAnsi="Malgun Gothic"/>
+                          <w:sz w:val="20"/>
+                          <w:szCs w:val="20"/>
+                        </w:rPr>
+                        <w:t xml:space="preserve"> Eltosch Grafix</w:t>
+                      </w:r>
+                      <w:r>
+                        <w:rPr>
+                          <w:rFonts w:ascii="Malgun Gothic" w:eastAsia="Malgun Gothic" w:hAnsi="Malgun Gothic" w:cs="Malgun Gothic" w:hint="eastAsia"/>
+                          <w:sz w:val="20"/>
+                          <w:szCs w:val="20"/>
+                        </w:rPr>
+                        <w:t>의</w:t>
+                      </w:r>
+                      <w:r>
+                        <w:rPr>
+                          <w:rFonts w:ascii="Malgun Gothic" w:eastAsia="Malgun Gothic" w:hAnsi="Malgun Gothic"/>
+                          <w:sz w:val="20"/>
+                          <w:szCs w:val="20"/>
+                        </w:rPr>
+                        <w:t xml:space="preserve"> </w:t>
+                      </w:r>
+                      <w:r>
+                        <w:rPr>
+                          <w:rFonts w:ascii="Malgun Gothic" w:eastAsia="Malgun Gothic" w:hAnsi="Malgun Gothic" w:cs="Malgun Gothic" w:hint="eastAsia"/>
+                          <w:sz w:val="20"/>
+                          <w:szCs w:val="20"/>
+                        </w:rPr>
+                        <w:t>적외선</w:t>
+                      </w:r>
+                      <w:r>
+                        <w:rPr>
+                          <w:rFonts w:ascii="Malgun Gothic" w:eastAsia="Malgun Gothic" w:hAnsi="Malgun Gothic"/>
+                          <w:sz w:val="20"/>
+                          <w:szCs w:val="20"/>
+                        </w:rPr>
+                        <w:t xml:space="preserve"> </w:t>
+                      </w:r>
+                      <w:r>
+                        <w:rPr>
+                          <w:rFonts w:ascii="Malgun Gothic" w:eastAsia="Malgun Gothic" w:hAnsi="Malgun Gothic" w:cs="Malgun Gothic" w:hint="eastAsia"/>
+                          <w:sz w:val="20"/>
+                          <w:szCs w:val="20"/>
+                        </w:rPr>
+                        <w:t>솔루션은</w:t>
+                      </w:r>
+                      <w:r>
+                        <w:rPr>
+                          <w:rFonts w:ascii="Malgun Gothic" w:eastAsia="Malgun Gothic" w:hAnsi="Malgun Gothic"/>
+                          <w:sz w:val="20"/>
+                          <w:szCs w:val="20"/>
+                        </w:rPr>
+                        <w:t xml:space="preserve"> </w:t>
+                      </w:r>
+                      <w:r>
+                        <w:rPr>
+                          <w:rFonts w:ascii="Malgun Gothic" w:eastAsia="Malgun Gothic" w:hAnsi="Malgun Gothic" w:cs="Malgun Gothic" w:hint="eastAsia"/>
+                          <w:sz w:val="20"/>
+                          <w:szCs w:val="20"/>
+                        </w:rPr>
+                        <w:t>최우선</w:t>
+                      </w:r>
+                      <w:r>
+                        <w:rPr>
+                          <w:rFonts w:ascii="Malgun Gothic" w:eastAsia="Malgun Gothic" w:hAnsi="Malgun Gothic"/>
+                          <w:sz w:val="20"/>
+                          <w:szCs w:val="20"/>
+                        </w:rPr>
+                        <w:t xml:space="preserve"> </w:t>
+                      </w:r>
+                      <w:r>
+                        <w:rPr>
+                          <w:rFonts w:ascii="Malgun Gothic" w:eastAsia="Malgun Gothic" w:hAnsi="Malgun Gothic" w:cs="Malgun Gothic" w:hint="eastAsia"/>
+                          <w:sz w:val="20"/>
+                          <w:szCs w:val="20"/>
+                        </w:rPr>
+                        <w:t>선택입니다</w:t>
+                      </w:r>
+                      <w:r>
+                        <w:rPr>
+                          <w:rFonts w:ascii="Malgun Gothic" w:eastAsia="Malgun Gothic" w:hAnsi="Malgun Gothic"/>
+                          <w:sz w:val="20"/>
+                          <w:szCs w:val="20"/>
+                        </w:rPr>
+                        <w:t>.</w:t>
+                      </w:r>
+                      <w:r>
+                        <w:rPr>
+                          <w:rFonts w:ascii="Malgun Gothic" w:eastAsia="Malgun Gothic" w:hAnsi="Malgun Gothic"/>
+                          <w:sz w:val="20"/>
+                          <w:szCs w:val="20"/>
+                        </w:rPr>
+                        <w:br/>
+                      </w:r>
+                      <w:r>
+                        <w:rPr>
+                          <w:rFonts w:ascii="Malgun Gothic" w:eastAsia="Malgun Gothic" w:hAnsi="Malgun Gothic" w:cs="Batang" w:hint="eastAsia"/>
+                          <w:sz w:val="20"/>
+                          <w:szCs w:val="20"/>
+                        </w:rPr>
+                        <w:t>공정</w:t>
+                      </w:r>
+                      <w:r>
+                        <w:rPr>
+                          <w:rFonts w:ascii="Malgun Gothic" w:eastAsia="Malgun Gothic" w:hAnsi="Malgun Gothic"/>
+                          <w:sz w:val="20"/>
+                          <w:szCs w:val="20"/>
+                        </w:rPr>
+                        <w:t xml:space="preserve"> </w:t>
+                      </w:r>
+                      <w:r>
+                        <w:rPr>
+                          <w:rFonts w:ascii="Malgun Gothic" w:eastAsia="Malgun Gothic" w:hAnsi="Malgun Gothic" w:cs="Batang" w:hint="eastAsia"/>
+                          <w:sz w:val="20"/>
+                          <w:szCs w:val="20"/>
+                        </w:rPr>
+                        <w:t>가속화</w:t>
+                      </w:r>
+                      <w:r>
+                        <w:rPr>
+                          <w:rFonts w:ascii="Malgun Gothic" w:eastAsia="Malgun Gothic" w:hAnsi="Malgun Gothic"/>
+                          <w:sz w:val="20"/>
+                          <w:szCs w:val="20"/>
+                        </w:rPr>
+                        <w:t xml:space="preserve">, </w:t>
+                      </w:r>
+                      <w:r>
+                        <w:rPr>
+                          <w:rFonts w:ascii="Malgun Gothic" w:eastAsia="Malgun Gothic" w:hAnsi="Malgun Gothic" w:cs="Batang" w:hint="eastAsia"/>
+                          <w:sz w:val="20"/>
+                          <w:szCs w:val="20"/>
+                        </w:rPr>
+                        <w:t>진공</w:t>
+                      </w:r>
+                      <w:r>
+                        <w:rPr>
+                          <w:rFonts w:ascii="Malgun Gothic" w:eastAsia="Malgun Gothic" w:hAnsi="Malgun Gothic"/>
+                          <w:sz w:val="20"/>
+                          <w:szCs w:val="20"/>
+                        </w:rPr>
+                        <w:t xml:space="preserve"> </w:t>
+                      </w:r>
+                      <w:r>
+                        <w:rPr>
+                          <w:rFonts w:ascii="Malgun Gothic" w:eastAsia="Malgun Gothic" w:hAnsi="Malgun Gothic" w:cs="Batang" w:hint="eastAsia"/>
+                          <w:sz w:val="20"/>
+                          <w:szCs w:val="20"/>
+                        </w:rPr>
+                        <w:t>성형</w:t>
+                      </w:r>
+                      <w:r>
+                        <w:rPr>
+                          <w:rFonts w:ascii="Malgun Gothic" w:eastAsia="Malgun Gothic" w:hAnsi="Malgun Gothic"/>
+                          <w:sz w:val="20"/>
+                          <w:szCs w:val="20"/>
+                        </w:rPr>
+                        <w:t xml:space="preserve">, </w:t>
+                      </w:r>
+                      <w:r>
+                        <w:rPr>
+                          <w:rFonts w:ascii="Malgun Gothic" w:eastAsia="Malgun Gothic" w:hAnsi="Malgun Gothic" w:cs="Batang" w:hint="eastAsia"/>
+                          <w:sz w:val="20"/>
+                          <w:szCs w:val="20"/>
+                        </w:rPr>
+                        <w:t>공정</w:t>
+                      </w:r>
+                      <w:r>
+                        <w:rPr>
+                          <w:rFonts w:ascii="Malgun Gothic" w:eastAsia="Malgun Gothic" w:hAnsi="Malgun Gothic"/>
+                          <w:sz w:val="20"/>
+                          <w:szCs w:val="20"/>
+                        </w:rPr>
+                        <w:t xml:space="preserve"> </w:t>
+                      </w:r>
+                      <w:r>
+                        <w:rPr>
+                          <w:rFonts w:ascii="Malgun Gothic" w:eastAsia="Malgun Gothic" w:hAnsi="Malgun Gothic" w:cs="Batang" w:hint="eastAsia"/>
+                          <w:sz w:val="20"/>
+                          <w:szCs w:val="20"/>
+                        </w:rPr>
+                        <w:t>활성화</w:t>
+                      </w:r>
+                      <w:r>
+                        <w:rPr>
+                          <w:rFonts w:ascii="Malgun Gothic" w:eastAsia="Malgun Gothic" w:hAnsi="Malgun Gothic"/>
+                          <w:sz w:val="20"/>
+                          <w:szCs w:val="20"/>
+                        </w:rPr>
+                        <w:t xml:space="preserve"> </w:t>
+                      </w:r>
+                      <w:r>
+                        <w:rPr>
+                          <w:rFonts w:ascii="Malgun Gothic" w:eastAsia="Malgun Gothic" w:hAnsi="Malgun Gothic" w:cs="Batang" w:hint="eastAsia"/>
+                          <w:sz w:val="20"/>
+                          <w:szCs w:val="20"/>
+                        </w:rPr>
+                        <w:t>등</w:t>
+                      </w:r>
+                      <w:r>
+                        <w:rPr>
+                          <w:rFonts w:ascii="Malgun Gothic" w:eastAsia="Malgun Gothic" w:hAnsi="Malgun Gothic"/>
+                          <w:sz w:val="20"/>
+                          <w:szCs w:val="20"/>
+                        </w:rPr>
+                        <w:t xml:space="preserve"> </w:t>
+                      </w:r>
+                      <w:r>
+                        <w:rPr>
+                          <w:rFonts w:ascii="Malgun Gothic" w:eastAsia="Malgun Gothic" w:hAnsi="Malgun Gothic" w:cs="Batang" w:hint="eastAsia"/>
+                          <w:sz w:val="20"/>
+                          <w:szCs w:val="20"/>
+                        </w:rPr>
+                        <w:t>어떤</w:t>
+                      </w:r>
+                      <w:r>
+                        <w:rPr>
+                          <w:rFonts w:ascii="Malgun Gothic" w:eastAsia="Malgun Gothic" w:hAnsi="Malgun Gothic"/>
+                          <w:sz w:val="20"/>
+                          <w:szCs w:val="20"/>
+                        </w:rPr>
+                        <w:t xml:space="preserve"> </w:t>
+                      </w:r>
+                      <w:r>
+                        <w:rPr>
+                          <w:rFonts w:ascii="Malgun Gothic" w:eastAsia="Malgun Gothic" w:hAnsi="Malgun Gothic" w:cs="Batang" w:hint="eastAsia"/>
+                          <w:sz w:val="20"/>
+                          <w:szCs w:val="20"/>
+                        </w:rPr>
+                        <w:t>용도이든</w:t>
+                      </w:r>
+                      <w:r>
+                        <w:rPr>
+                          <w:rFonts w:ascii="Malgun Gothic" w:eastAsia="Malgun Gothic" w:hAnsi="Malgun Gothic"/>
+                          <w:sz w:val="20"/>
+                          <w:szCs w:val="20"/>
+                        </w:rPr>
+                        <w:t xml:space="preserve"> </w:t>
+                      </w:r>
+                      <w:r>
+                        <w:rPr>
+                          <w:rFonts w:ascii="Malgun Gothic" w:eastAsia="Malgun Gothic" w:hAnsi="Malgun Gothic" w:cs="Batang" w:hint="eastAsia"/>
+                          <w:sz w:val="20"/>
+                          <w:szCs w:val="20"/>
+                        </w:rPr>
+                        <w:t>관계없습니다</w:t>
+                      </w:r>
+                      <w:r>
+                        <w:rPr>
+                          <w:rFonts w:ascii="Malgun Gothic" w:eastAsia="Malgun Gothic" w:hAnsi="Malgun Gothic"/>
+                          <w:sz w:val="20"/>
+                          <w:szCs w:val="20"/>
+                        </w:rPr>
+                        <w:t>. 50</w:t>
+                      </w:r>
+                      <w:r>
+                        <w:rPr>
+                          <w:rFonts w:ascii="Malgun Gothic" w:eastAsia="Malgun Gothic" w:hAnsi="Malgun Gothic" w:cs="Batang" w:hint="eastAsia"/>
+                          <w:sz w:val="20"/>
+                          <w:szCs w:val="20"/>
+                        </w:rPr>
+                        <w:t>년이</w:t>
+                      </w:r>
+                      <w:r>
+                        <w:rPr>
+                          <w:rFonts w:ascii="Malgun Gothic" w:eastAsia="Malgun Gothic" w:hAnsi="Malgun Gothic"/>
+                          <w:sz w:val="20"/>
+                          <w:szCs w:val="20"/>
+                        </w:rPr>
+                        <w:t xml:space="preserve"> </w:t>
+                      </w:r>
+                      <w:r>
+                        <w:rPr>
+                          <w:rFonts w:ascii="Malgun Gothic" w:eastAsia="Malgun Gothic" w:hAnsi="Malgun Gothic" w:cs="Batang" w:hint="eastAsia"/>
+                          <w:sz w:val="20"/>
+                          <w:szCs w:val="20"/>
+                        </w:rPr>
+                        <w:t>넘는</w:t>
+                      </w:r>
+                      <w:r>
+                        <w:rPr>
+                          <w:rFonts w:ascii="Malgun Gothic" w:eastAsia="Malgun Gothic" w:hAnsi="Malgun Gothic"/>
+                          <w:sz w:val="20"/>
+                          <w:szCs w:val="20"/>
+                        </w:rPr>
+                        <w:t xml:space="preserve"> </w:t>
+                      </w:r>
+                      <w:r>
+                        <w:rPr>
+                          <w:rFonts w:ascii="Malgun Gothic" w:eastAsia="Malgun Gothic" w:hAnsi="Malgun Gothic" w:cs="Batang" w:hint="eastAsia"/>
+                          <w:sz w:val="20"/>
+                          <w:szCs w:val="20"/>
+                        </w:rPr>
+                        <w:t>경험</w:t>
+                      </w:r>
+                      <w:r>
+                        <w:rPr>
+                          <w:rFonts w:ascii="Malgun Gothic" w:eastAsia="Malgun Gothic" w:hAnsi="Malgun Gothic" w:hint="eastAsia"/>
+                          <w:sz w:val="20"/>
+                          <w:szCs w:val="20"/>
+                        </w:rPr>
+                        <w:t>을 바탕으로</w:t>
+                      </w:r>
+                    </w:p>
+                    <w:p>
+                      <w:pPr>
+                        <w:pStyle w:val="NormalWeb"/>
+                        <w:rPr>
+                          <w:rFonts w:ascii="Malgun Gothic" w:eastAsia="Malgun Gothic" w:hAnsi="Malgun Gothic"/>
+                          <w:sz w:val="20"/>
+                          <w:szCs w:val="20"/>
+                        </w:rPr>
+                      </w:pPr>
+                      <w:r>
+                        <w:rPr>
+                          <w:rFonts w:ascii="Malgun Gothic" w:eastAsia="Malgun Gothic" w:hAnsi="Malgun Gothic" w:cs="Batang" w:hint="eastAsia"/>
+                          <w:sz w:val="20"/>
+                          <w:szCs w:val="20"/>
+                        </w:rPr>
+                        <w:t>잉크</w:t>
+                      </w:r>
+                      <w:r>
+                        <w:rPr>
+                          <w:rFonts w:ascii="Malgun Gothic" w:eastAsia="Malgun Gothic" w:hAnsi="Malgun Gothic"/>
+                          <w:sz w:val="20"/>
+                          <w:szCs w:val="20"/>
+                        </w:rPr>
+                        <w:t xml:space="preserve"> </w:t>
+                      </w:r>
+                      <w:r>
+                        <w:rPr>
+                          <w:rFonts w:ascii="Malgun Gothic" w:eastAsia="Malgun Gothic" w:hAnsi="Malgun Gothic" w:cs="Batang" w:hint="eastAsia"/>
+                          <w:sz w:val="20"/>
+                          <w:szCs w:val="20"/>
+                        </w:rPr>
+                        <w:t>건조</w:t>
+                      </w:r>
+                      <w:r>
+                        <w:rPr>
+                          <w:rFonts w:ascii="Malgun Gothic" w:eastAsia="Malgun Gothic" w:hAnsi="Malgun Gothic"/>
+                          <w:sz w:val="20"/>
+                          <w:szCs w:val="20"/>
+                        </w:rPr>
+                        <w:t xml:space="preserve"> </w:t>
+                      </w:r>
+                      <w:r>
+                        <w:rPr>
+                          <w:rFonts w:ascii="Malgun Gothic" w:eastAsia="Malgun Gothic" w:hAnsi="Malgun Gothic" w:cs="Batang" w:hint="eastAsia"/>
+                          <w:sz w:val="20"/>
+                          <w:szCs w:val="20"/>
+                        </w:rPr>
+                        <w:t>공정을</w:t>
+                      </w:r>
+                      <w:r>
+                        <w:rPr>
+                          <w:rFonts w:ascii="Malgun Gothic" w:eastAsia="Malgun Gothic" w:hAnsi="Malgun Gothic"/>
+                          <w:sz w:val="20"/>
+                          <w:szCs w:val="20"/>
+                        </w:rPr>
+                        <w:t xml:space="preserve"> </w:t>
+                      </w:r>
+                      <w:r>
+                        <w:rPr>
+                          <w:rFonts w:ascii="Malgun Gothic" w:eastAsia="Malgun Gothic" w:hAnsi="Malgun Gothic" w:cs="Batang" w:hint="eastAsia"/>
+                          <w:sz w:val="20"/>
+                          <w:szCs w:val="20"/>
+                        </w:rPr>
+                        <w:t>개선하거나</w:t>
+                      </w:r>
+                      <w:r>
+                        <w:rPr>
+                          <w:rFonts w:ascii="Malgun Gothic" w:eastAsia="Malgun Gothic" w:hAnsi="Malgun Gothic"/>
+                          <w:sz w:val="20"/>
+                          <w:szCs w:val="20"/>
+                        </w:rPr>
+                        <w:t xml:space="preserve"> </w:t>
+                      </w:r>
+                      <w:r>
+                        <w:rPr>
+                          <w:rFonts w:ascii="Malgun Gothic" w:eastAsia="Malgun Gothic" w:hAnsi="Malgun Gothic" w:cs="Batang" w:hint="eastAsia"/>
+                          <w:sz w:val="20"/>
+                          <w:szCs w:val="20"/>
+                        </w:rPr>
+                        <w:t>접착력</w:t>
+                      </w:r>
+                      <w:r>
+                        <w:rPr>
+                          <w:rFonts w:ascii="Malgun Gothic" w:eastAsia="Malgun Gothic" w:hAnsi="Malgun Gothic"/>
+                          <w:sz w:val="20"/>
+                          <w:szCs w:val="20"/>
+                        </w:rPr>
+                        <w:t xml:space="preserve"> </w:t>
+                      </w:r>
+                      <w:r>
+                        <w:rPr>
+                          <w:rFonts w:ascii="Malgun Gothic" w:eastAsia="Malgun Gothic" w:hAnsi="Malgun Gothic" w:cs="Batang" w:hint="eastAsia"/>
+                          <w:sz w:val="20"/>
+                          <w:szCs w:val="20"/>
+                        </w:rPr>
+                        <w:t>향상을</w:t>
+                      </w:r>
+                      <w:r>
+                        <w:rPr>
+                          <w:rFonts w:ascii="Malgun Gothic" w:eastAsia="Malgun Gothic" w:hAnsi="Malgun Gothic"/>
+                          <w:sz w:val="20"/>
+                          <w:szCs w:val="20"/>
+                        </w:rPr>
+                        <w:t xml:space="preserve"> </w:t>
+                      </w:r>
+                      <w:r>
+                        <w:rPr>
+                          <w:rFonts w:ascii="Malgun Gothic" w:eastAsia="Malgun Gothic" w:hAnsi="Malgun Gothic" w:cs="Batang" w:hint="eastAsia"/>
+                          <w:sz w:val="20"/>
+                          <w:szCs w:val="20"/>
+                        </w:rPr>
+                        <w:t>원하든</w:t>
+                      </w:r>
+                      <w:r>
+                        <w:rPr>
+                          <w:rFonts w:ascii="Malgun Gothic" w:eastAsia="Malgun Gothic" w:hAnsi="Malgun Gothic"/>
+                          <w:sz w:val="20"/>
+                          <w:szCs w:val="20"/>
+                        </w:rPr>
+                        <w:t xml:space="preserve"> </w:t>
+                      </w:r>
+                      <w:r>
+                        <w:rPr>
+                          <w:rFonts w:ascii="Malgun Gothic" w:eastAsia="Malgun Gothic" w:hAnsi="Malgun Gothic" w:cs="Batang" w:hint="eastAsia"/>
+                          <w:sz w:val="20"/>
+                          <w:szCs w:val="20"/>
+                        </w:rPr>
+                        <w:t>상관없이</w:t>
+                      </w:r>
+                      <w:r>
+                        <w:rPr>
+                          <w:rFonts w:ascii="Malgun Gothic" w:eastAsia="Malgun Gothic" w:hAnsi="Malgun Gothic"/>
+                          <w:sz w:val="20"/>
+                          <w:szCs w:val="20"/>
+                        </w:rPr>
+                        <w:t>,</w:t>
+                      </w:r>
+                    </w:p>
+                    <w:p>
+                      <w:pPr>
+                        <w:pStyle w:val="NormalWeb"/>
+                        <w:rPr>
+                          <w:rFonts w:ascii="Malgun Gothic" w:eastAsia="Malgun Gothic" w:hAnsi="Malgun Gothic"/>
+                          <w:sz w:val="20"/>
+                          <w:szCs w:val="20"/>
+                        </w:rPr>
+                      </w:pPr>
+                      <w:r>
+                        <w:rPr>
+                          <w:rFonts w:ascii="Malgun Gothic" w:eastAsia="Malgun Gothic" w:hAnsi="Malgun Gothic" w:cs="Batang" w:hint="eastAsia"/>
+                          <w:sz w:val="20"/>
+                          <w:szCs w:val="20"/>
+                        </w:rPr>
+                        <w:t>당사는</w:t>
+                      </w:r>
+                      <w:r>
+                        <w:rPr>
+                          <w:rFonts w:ascii="Malgun Gothic" w:eastAsia="Malgun Gothic" w:hAnsi="Malgun Gothic"/>
+                          <w:sz w:val="20"/>
+                          <w:szCs w:val="20"/>
+                        </w:rPr>
+                        <w:t xml:space="preserve"> </w:t>
+                      </w:r>
+                      <w:r>
+                        <w:rPr>
+                          <w:rFonts w:ascii="Malgun Gothic" w:eastAsia="Malgun Gothic" w:hAnsi="Malgun Gothic" w:cs="Batang" w:hint="eastAsia"/>
+                          <w:sz w:val="20"/>
+                          <w:szCs w:val="20"/>
+                        </w:rPr>
+                        <w:t>모든</w:t>
+                      </w:r>
+                      <w:r>
+                        <w:rPr>
+                          <w:rFonts w:ascii="Malgun Gothic" w:eastAsia="Malgun Gothic" w:hAnsi="Malgun Gothic"/>
+                          <w:sz w:val="20"/>
+                          <w:szCs w:val="20"/>
+                        </w:rPr>
+                        <w:t xml:space="preserve"> </w:t>
+                      </w:r>
+                      <w:r>
+                        <w:rPr>
+                          <w:rFonts w:ascii="Malgun Gothic" w:eastAsia="Malgun Gothic" w:hAnsi="Malgun Gothic" w:hint="eastAsia"/>
+                          <w:sz w:val="20"/>
+                          <w:szCs w:val="20"/>
+                        </w:rPr>
+                        <w:t xml:space="preserve">응용 분야에 </w:t>
+                      </w:r>
+                      <w:r>
+                        <w:rPr>
+                          <w:rFonts w:ascii="Malgun Gothic" w:eastAsia="Malgun Gothic" w:hAnsi="Malgun Gothic" w:cs="Batang" w:hint="eastAsia"/>
+                          <w:sz w:val="20"/>
+                          <w:szCs w:val="20"/>
+                        </w:rPr>
+                        <w:t>적합한</w:t>
+                      </w:r>
+                      <w:r>
+                        <w:rPr>
+                          <w:rFonts w:ascii="Malgun Gothic" w:eastAsia="Malgun Gothic" w:hAnsi="Malgun Gothic"/>
+                          <w:sz w:val="20"/>
+                          <w:szCs w:val="20"/>
+                        </w:rPr>
+                        <w:t xml:space="preserve"> </w:t>
+                      </w:r>
+                      <w:r>
+                        <w:rPr>
+                          <w:rFonts w:ascii="Malgun Gothic" w:eastAsia="Malgun Gothic" w:hAnsi="Malgun Gothic" w:cs="Batang" w:hint="eastAsia"/>
+                          <w:sz w:val="20"/>
+                          <w:szCs w:val="20"/>
+                        </w:rPr>
+                        <w:t>솔루션을</w:t>
+                      </w:r>
+                      <w:r>
+                        <w:rPr>
+                          <w:rFonts w:ascii="Malgun Gothic" w:eastAsia="Malgun Gothic" w:hAnsi="Malgun Gothic"/>
+                          <w:sz w:val="20"/>
+                          <w:szCs w:val="20"/>
+                        </w:rPr>
+                        <w:t xml:space="preserve"> </w:t>
+                      </w:r>
+                      <w:r>
+                        <w:rPr>
+                          <w:rFonts w:ascii="Malgun Gothic" w:eastAsia="Malgun Gothic" w:hAnsi="Malgun Gothic" w:cs="Batang" w:hint="eastAsia"/>
+                          <w:sz w:val="20"/>
+                          <w:szCs w:val="20"/>
+                        </w:rPr>
+                        <w:t>제공합니다</w:t>
+                      </w:r>
+                      <w:r>
+                        <w:rPr>
+                          <w:rFonts w:ascii="Malgun Gothic" w:eastAsia="Malgun Gothic" w:hAnsi="Malgun Gothic"/>
+                          <w:sz w:val="20"/>
+                          <w:szCs w:val="20"/>
+                        </w:rPr>
+                        <w:t>.</w:t>
+                      </w:r>
                     </w:p>
                     <w:p>
                       <w:pPr>
                         <w:spacing w:line="301" w:lineRule="exact"/>
                         <w:rPr>
-                          <w:rFonts w:ascii="Malgun Gothic" w:eastAsia="Malgun Gothic" w:hAnsi="Malgun Gothic" w:cs="Malgun Gothic"/>
+                          <w:rFonts w:ascii="Malgun Gothic" w:eastAsia="Malgun Gothic" w:hAnsi="Malgun Gothic"/>
                           <w:b/>
-                          <w:color w:val="231F20"/>
-                          <w:w w:val="85"/>
-                          <w:sz w:val="28"/>
-                          <w:lang w:eastAsia="ko-KR"/>
-                        </w:rPr>
-                      </w:pPr>
-                    </w:p>
-                    <w:p>
-                      <w:pPr>
-                        <w:spacing w:line="301" w:lineRule="exact"/>
-                        <w:rPr>
-                          <w:rFonts w:ascii="Malgun Gothic" w:eastAsia="Malgun Gothic" w:hAnsi="Malgun Gothic" w:cs="Malgun Gothic"/>
-                          <w:b/>
-                          <w:color w:val="231F20"/>
-                          <w:w w:val="85"/>
-                          <w:sz w:val="28"/>
-                          <w:lang w:eastAsia="ko-KR"/>
-                        </w:rPr>
-                      </w:pPr>
-                    </w:p>
-                    <w:p>
-                      <w:pPr>
-                        <w:spacing w:line="301" w:lineRule="exact"/>
-                        <w:rPr>
-                          <w:rFonts w:ascii="Malgun Gothic" w:eastAsia="Malgun Gothic" w:hAnsi="Malgun Gothic" w:cs="Malgun Gothic"/>
-                          <w:b/>
-                          <w:color w:val="231F20"/>
-                          <w:w w:val="85"/>
-                          <w:sz w:val="28"/>
-                          <w:lang w:eastAsia="ko-KR"/>
-                        </w:rPr>
-                      </w:pPr>
-                      <w:r>
-                        <w:rPr>
-                          <w:rFonts w:ascii="Malgun Gothic" w:eastAsia="Malgun Gothic" w:hAnsi="Malgun Gothic" w:cs="Malgun Gothic"/>
-                          <w:b/>
-                          <w:noProof/>
-                          <w:color w:val="231F20"/>
-                          <w:w w:val="85"/>
-                          <w:sz w:val="28"/>
-                          <w:lang w:eastAsia="ko-KR"/>
-                        </w:rPr>
-                        <w:drawing>
-                          <wp:inline distT="0" distB="0" distL="0" distR="0" wp14:anchorId="16FC42C0" wp14:editId="7204149D">
-                            <wp:extent cx="2100580" cy="318135"/>
-                            <wp:effectExtent l="0" t="0" r="0" b="0"/>
-                            <wp:docPr id="612321619" name="Picture 8"/>
-                            <wp:cNvGraphicFramePr>
-                              <a:graphicFrameLocks xmlns:a="http://schemas.openxmlformats.org/drawingml/2006/main" noChangeAspect="1"/>
-                            </wp:cNvGraphicFramePr>
-                            <a:graphic xmlns:a="http://schemas.openxmlformats.org/drawingml/2006/main">
-                              <a:graphicData uri="http://schemas.openxmlformats.org/drawingml/2006/picture">
-                                <pic:pic xmlns:pic="http://schemas.openxmlformats.org/drawingml/2006/picture">
-                                  <pic:nvPicPr>
-                                    <pic:cNvPr id="612321619" name="Picture 612321619"/>
-                                    <pic:cNvPicPr/>
-                                  </pic:nvPicPr>
-                                  <pic:blipFill>
-                                    <a:blip r:embed="rId15">
-                                      <a:extLst>
-                                        <a:ext uri="{28A0092B-C50C-407E-A947-70E740481C1C}">
-                                          <a14:useLocalDpi xmlns:a14="http://schemas.microsoft.com/office/drawing/2010/main" val="0"/>
-                                        </a:ext>
-                                      </a:extLst>
-                                    </a:blip>
-                                    <a:stretch>
-                                      <a:fillRect/>
-                                    </a:stretch>
-                                  </pic:blipFill>
-                                  <pic:spPr>
-                                    <a:xfrm>
-                                      <a:off x="0" y="0"/>
-                                      <a:ext cx="2100580" cy="318135"/>
-                                    </a:xfrm>
-                                    <a:prstGeom prst="rect">
-                                      <a:avLst/>
-                                    </a:prstGeom>
-                                  </pic:spPr>
-                                </pic:pic>
-                              </a:graphicData>
-                            </a:graphic>
-                          </wp:inline>
-                        </w:drawing>
-                      </w:r>
-                    </w:p>
-                    <w:p>
-                      <w:pPr>
-                        <w:spacing w:line="301" w:lineRule="exact"/>
-                        <w:rPr>
-                          <w:rFonts w:hint="eastAsia"/>
-                          <w:b/>
-                          <w:sz w:val="28"/>
-                          <w:lang w:eastAsia="ko-KR"/>
+                          <w:sz w:val="20"/>
+                          <w:szCs w:val="20"/>
+                          <w:lang w:val="en-KR" w:eastAsia="ko-KR"/>
                         </w:rPr>
                       </w:pPr>
                     </w:p>
@@ -1179,13 +2180,13 @@
         <mc:AlternateContent>
           <mc:Choice Requires="wpg">
             <w:drawing>
-              <wp:anchor distT="0" distB="0" distL="0" distR="0" simplePos="0" relativeHeight="487592448" behindDoc="1" locked="0" layoutInCell="1" allowOverlap="1" wp14:anchorId="06D618F1" wp14:editId="709CF69F">
+              <wp:anchor distT="0" distB="0" distL="0" distR="0" simplePos="0" relativeHeight="487592448" behindDoc="1" locked="0" layoutInCell="1" allowOverlap="1" wp14:anchorId="06D618F1" wp14:editId="5BF05A6E">
                 <wp:simplePos x="0" y="0"/>
                 <wp:positionH relativeFrom="page">
                   <wp:posOffset>292735</wp:posOffset>
                 </wp:positionH>
                 <wp:positionV relativeFrom="paragraph">
-                  <wp:posOffset>194310</wp:posOffset>
+                  <wp:posOffset>6027375</wp:posOffset>
                 </wp:positionV>
                 <wp:extent cx="6840220" cy="2412365"/>
                 <wp:effectExtent l="0" t="0" r="5080" b="635"/>
@@ -1407,7 +2408,7 @@
           </mc:Choice>
           <mc:Fallback>
             <w:pict>
-              <v:group w14:anchorId="06D618F1" id="Group 10" o:spid="_x0000_s1027" style="position:absolute;left:0;text-align:left;margin-left:23.05pt;margin-top:15.3pt;width:538.6pt;height:189.95pt;z-index:-15724032;mso-wrap-distance-left:0;mso-wrap-distance-right:0;mso-position-horizontal-relative:page" coordorigin="2,-5626" coordsize="68402,24123" o:gfxdata="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">
+              <v:group w14:anchorId="06D618F1" id="Group 10" o:spid="_x0000_s1027" style="position:absolute;left:0;text-align:left;margin-left:23.05pt;margin-top:474.6pt;width:538.6pt;height:189.95pt;z-index:-15724032;mso-wrap-distance-left:0;mso-wrap-distance-right:0;mso-position-horizontal-relative:page" coordorigin="2,-5626" coordsize="68402,24123" o:gfxdata="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">
                 <v:shape id="Graphic 11" o:spid="_x0000_s1028" style="position:absolute;left:2;top:-5626;width:68402;height:24123;visibility:visible;mso-wrap-style:square;v-text-anchor:top" coordsize="6840220,2412365" o:gfxdata="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" path="m6840017,l1584007,,12,r,179920l,2232012r6438,47854l24574,2322855r28143,36436l89154,2387435r42989,18135l179997,2412009r6480010,l6840004,2411996r,-179984l6840004,1135570,6840017,xe" fillcolor="#dcddde" stroked="f">
                   <v:path arrowok="t"/>
                 </v:shape>
@@ -1503,23 +2504,79 @@
       </w:r>
       <w:r>
         <w:rPr>
+          <w:rFonts w:ascii="Times New Roman"/>
+          <w:noProof/>
+        </w:rPr>
+        <w:drawing>
+          <wp:inline distT="0" distB="0" distL="0" distR="0" wp14:anchorId="7B3DE575" wp14:editId="6F8C6A56">
+            <wp:extent cx="3996453" cy="5905209"/>
+            <wp:effectExtent l="0" t="0" r="4445" b="635"/>
+            <wp:docPr id="190322670" name="Picture 5"/>
+            <wp:cNvGraphicFramePr>
+              <a:graphicFrameLocks xmlns:a="http://schemas.openxmlformats.org/drawingml/2006/main" noChangeAspect="1"/>
+            </wp:cNvGraphicFramePr>
+            <a:graphic xmlns:a="http://schemas.openxmlformats.org/drawingml/2006/main">
+              <a:graphicData uri="http://schemas.openxmlformats.org/drawingml/2006/picture">
+                <pic:pic xmlns:pic="http://schemas.openxmlformats.org/drawingml/2006/picture">
+                  <pic:nvPicPr>
+                    <pic:cNvPr id="190322670" name="Picture 190322670"/>
+                    <pic:cNvPicPr/>
+                  </pic:nvPicPr>
+                  <pic:blipFill>
+                    <a:blip r:embed="rId14">
+                      <a:extLst>
+                        <a:ext uri="{28A0092B-C50C-407E-A947-70E740481C1C}">
+                          <a14:useLocalDpi xmlns:a14="http://schemas.microsoft.com/office/drawing/2010/main" val="0"/>
+                        </a:ext>
+                      </a:extLst>
+                    </a:blip>
+                    <a:stretch>
+                      <a:fillRect/>
+                    </a:stretch>
+                  </pic:blipFill>
+                  <pic:spPr>
+                    <a:xfrm>
+                      <a:off x="0" y="0"/>
+                      <a:ext cx="4082672" cy="6032607"/>
+                    </a:xfrm>
+                    <a:prstGeom prst="rect">
+                      <a:avLst/>
+                    </a:prstGeom>
+                  </pic:spPr>
+                </pic:pic>
+              </a:graphicData>
+            </a:graphic>
+          </wp:inline>
+        </w:drawing>
+      </w:r>
+    </w:p>
+    <w:p>
+      <w:pPr>
+        <w:pStyle w:val="BodyText"/>
+        <w:rPr>
+          <w:rFonts w:ascii="Times New Roman"/>
+        </w:rPr>
+      </w:pPr>
+      <w:r>
+        <w:rPr>
+          <w:rFonts w:ascii="Times New Roman"/>
           <w:noProof/>
         </w:rPr>
         <mc:AlternateContent>
           <mc:Choice Requires="wps">
             <w:drawing>
-              <wp:anchor distT="0" distB="0" distL="114300" distR="114300" simplePos="0" relativeHeight="487599616" behindDoc="0" locked="0" layoutInCell="1" allowOverlap="1" wp14:anchorId="173068F0" wp14:editId="75BF9299">
+              <wp:anchor distT="0" distB="0" distL="114300" distR="114300" simplePos="0" relativeHeight="487600640" behindDoc="0" locked="0" layoutInCell="1" allowOverlap="1" wp14:anchorId="7D70F84B" wp14:editId="3A06B6BF">
                 <wp:simplePos x="0" y="0"/>
                 <wp:positionH relativeFrom="column">
-                  <wp:posOffset>2248676</wp:posOffset>
+                  <wp:posOffset>72042</wp:posOffset>
                 </wp:positionH>
                 <wp:positionV relativeFrom="paragraph">
-                  <wp:posOffset>452934</wp:posOffset>
+                  <wp:posOffset>2580854</wp:posOffset>
                 </wp:positionV>
-                <wp:extent cx="4443419" cy="2080086"/>
+                <wp:extent cx="6821585" cy="663546"/>
                 <wp:effectExtent l="0" t="0" r="0" b="0"/>
                 <wp:wrapNone/>
-                <wp:docPr id="1734509528" name="Textbox 12"/>
+                <wp:docPr id="590535534" name="Text Box 1"/>
                 <wp:cNvGraphicFramePr/>
                 <a:graphic xmlns:a="http://schemas.openxmlformats.org/drawingml/2006/main">
                   <a:graphicData uri="http://schemas.microsoft.com/office/word/2010/wordprocessingShape">
@@ -1528,1351 +2585,140 @@
                       <wps:spPr>
                         <a:xfrm>
                           <a:off x="0" y="0"/>
-                          <a:ext cx="4443419" cy="2080086"/>
+                          <a:ext cx="6821585" cy="663546"/>
                         </a:xfrm>
                         <a:prstGeom prst="rect">
                           <a:avLst/>
                         </a:prstGeom>
+                        <a:solidFill>
+                          <a:schemeClr val="lt1"/>
+                        </a:solidFill>
+                        <a:ln w="6350">
+                          <a:noFill/>
+                        </a:ln>
                       </wps:spPr>
                       <wps:txbx>
                         <w:txbxContent>
                           <w:p>
                             <w:pPr>
-                              <w:pStyle w:val="NormalWeb"/>
-                              <w:rPr>
-                                <w:rFonts w:ascii="Malgun Gothic" w:eastAsia="Malgun Gothic" w:hAnsi="Malgun Gothic" w:hint="eastAsia"/>
-                                <w:sz w:val="20"/>
-                                <w:szCs w:val="20"/>
-                              </w:rPr>
+                              <w:jc w:val="center"/>
                             </w:pPr>
                             <w:r>
                               <w:rPr>
-                                <w:rFonts w:ascii="Malgun Gothic" w:eastAsia="Malgun Gothic" w:hAnsi="Malgun Gothic" w:cs="Malgun Gothic" w:hint="eastAsia"/>
-                                <w:sz w:val="20"/>
-                                <w:szCs w:val="20"/>
-                              </w:rPr>
-                              <w:t>물질을</w:t>
-                            </w:r>
-                            <w:r>
-                              <w:rPr>
-                                <w:rFonts w:ascii="Malgun Gothic" w:eastAsia="Malgun Gothic" w:hAnsi="Malgun Gothic"/>
-                                <w:sz w:val="20"/>
-                                <w:szCs w:val="20"/>
-                              </w:rPr>
-                              <w:t xml:space="preserve"> </w:t>
-                            </w:r>
-                            <w:r>
-                              <w:rPr>
-                                <w:rFonts w:ascii="Malgun Gothic" w:eastAsia="Malgun Gothic" w:hAnsi="Malgun Gothic" w:cs="Malgun Gothic" w:hint="eastAsia"/>
-                                <w:sz w:val="20"/>
-                                <w:szCs w:val="20"/>
-                              </w:rPr>
-                              <w:t>순수하게</w:t>
-                            </w:r>
-                            <w:r>
-                              <w:rPr>
-                                <w:rFonts w:ascii="Malgun Gothic" w:eastAsia="Malgun Gothic" w:hAnsi="Malgun Gothic"/>
-                                <w:sz w:val="20"/>
-                                <w:szCs w:val="20"/>
-                              </w:rPr>
-                              <w:t xml:space="preserve"> </w:t>
-                            </w:r>
-                            <w:r>
-                              <w:rPr>
-                                <w:rFonts w:ascii="Malgun Gothic" w:eastAsia="Malgun Gothic" w:hAnsi="Malgun Gothic" w:cs="Malgun Gothic" w:hint="eastAsia"/>
-                                <w:sz w:val="20"/>
-                                <w:szCs w:val="20"/>
-                              </w:rPr>
-                              <w:t>가열해야</w:t>
-                            </w:r>
-                            <w:r>
-                              <w:rPr>
-                                <w:rFonts w:ascii="Malgun Gothic" w:eastAsia="Malgun Gothic" w:hAnsi="Malgun Gothic"/>
-                                <w:sz w:val="20"/>
-                                <w:szCs w:val="20"/>
-                              </w:rPr>
-                              <w:t xml:space="preserve"> </w:t>
-                            </w:r>
-                            <w:r>
-                              <w:rPr>
-                                <w:rFonts w:ascii="Malgun Gothic" w:eastAsia="Malgun Gothic" w:hAnsi="Malgun Gothic" w:cs="Malgun Gothic" w:hint="eastAsia"/>
-                                <w:sz w:val="20"/>
-                                <w:szCs w:val="20"/>
-                              </w:rPr>
-                              <w:t>하는</w:t>
-                            </w:r>
-                            <w:r>
-                              <w:rPr>
-                                <w:rFonts w:ascii="Malgun Gothic" w:eastAsia="Malgun Gothic" w:hAnsi="Malgun Gothic"/>
-                                <w:sz w:val="20"/>
-                                <w:szCs w:val="20"/>
-                              </w:rPr>
-                              <w:t xml:space="preserve"> </w:t>
-                            </w:r>
-                            <w:r>
-                              <w:rPr>
-                                <w:rFonts w:ascii="Malgun Gothic" w:eastAsia="Malgun Gothic" w:hAnsi="Malgun Gothic" w:cs="Malgun Gothic" w:hint="eastAsia"/>
-                                <w:sz w:val="20"/>
-                                <w:szCs w:val="20"/>
-                              </w:rPr>
-                              <w:t>모든</w:t>
-                            </w:r>
-                            <w:r>
-                              <w:rPr>
-                                <w:rFonts w:ascii="Malgun Gothic" w:eastAsia="Malgun Gothic" w:hAnsi="Malgun Gothic"/>
-                                <w:sz w:val="20"/>
-                                <w:szCs w:val="20"/>
-                              </w:rPr>
-                              <w:t xml:space="preserve"> </w:t>
-                            </w:r>
-                            <w:r>
-                              <w:rPr>
-                                <w:rFonts w:ascii="Malgun Gothic" w:eastAsia="Malgun Gothic" w:hAnsi="Malgun Gothic" w:cs="Malgun Gothic" w:hint="eastAsia"/>
-                                <w:sz w:val="20"/>
-                                <w:szCs w:val="20"/>
-                              </w:rPr>
-                              <w:t>상황에서</w:t>
-                            </w:r>
-                            <w:r>
-                              <w:rPr>
-                                <w:rFonts w:ascii="Malgun Gothic" w:eastAsia="Malgun Gothic" w:hAnsi="Malgun Gothic"/>
-                                <w:sz w:val="20"/>
-                                <w:szCs w:val="20"/>
-                              </w:rPr>
-                              <w:t xml:space="preserve"> </w:t>
-                            </w:r>
-                            <w:r>
-                              <w:rPr>
-                                <w:rFonts w:ascii="Malgun Gothic" w:eastAsia="Malgun Gothic" w:hAnsi="Malgun Gothic"/>
-                                <w:sz w:val="20"/>
-                                <w:szCs w:val="20"/>
-                              </w:rPr>
-                              <w:t>Eltosch Grafix</w:t>
-                            </w:r>
-                            <w:r>
-                              <w:rPr>
-                                <w:rFonts w:ascii="Malgun Gothic" w:eastAsia="Malgun Gothic" w:hAnsi="Malgun Gothic" w:cs="Malgun Gothic" w:hint="eastAsia"/>
-                                <w:sz w:val="20"/>
-                                <w:szCs w:val="20"/>
-                              </w:rPr>
-                              <w:t>의</w:t>
-                            </w:r>
-                            <w:r>
-                              <w:rPr>
-                                <w:rFonts w:ascii="Malgun Gothic" w:eastAsia="Malgun Gothic" w:hAnsi="Malgun Gothic"/>
-                                <w:sz w:val="20"/>
-                                <w:szCs w:val="20"/>
-                              </w:rPr>
-                              <w:t xml:space="preserve"> </w:t>
-                            </w:r>
-                            <w:r>
-                              <w:rPr>
-                                <w:rFonts w:ascii="Malgun Gothic" w:eastAsia="Malgun Gothic" w:hAnsi="Malgun Gothic" w:cs="Malgun Gothic" w:hint="eastAsia"/>
-                                <w:sz w:val="20"/>
-                                <w:szCs w:val="20"/>
-                              </w:rPr>
-                              <w:t>적외선</w:t>
-                            </w:r>
-                            <w:r>
-                              <w:rPr>
-                                <w:rFonts w:ascii="Malgun Gothic" w:eastAsia="Malgun Gothic" w:hAnsi="Malgun Gothic"/>
-                                <w:sz w:val="20"/>
-                                <w:szCs w:val="20"/>
-                              </w:rPr>
-                              <w:t xml:space="preserve"> </w:t>
-                            </w:r>
-                            <w:r>
-                              <w:rPr>
-                                <w:rFonts w:ascii="Malgun Gothic" w:eastAsia="Malgun Gothic" w:hAnsi="Malgun Gothic" w:cs="Malgun Gothic" w:hint="eastAsia"/>
-                                <w:sz w:val="20"/>
-                                <w:szCs w:val="20"/>
-                              </w:rPr>
-                              <w:t>솔루션은</w:t>
-                            </w:r>
-                            <w:r>
-                              <w:rPr>
-                                <w:rFonts w:ascii="Malgun Gothic" w:eastAsia="Malgun Gothic" w:hAnsi="Malgun Gothic"/>
-                                <w:sz w:val="20"/>
-                                <w:szCs w:val="20"/>
-                              </w:rPr>
-                              <w:t xml:space="preserve"> </w:t>
-                            </w:r>
-                            <w:r>
-                              <w:rPr>
-                                <w:rFonts w:ascii="Malgun Gothic" w:eastAsia="Malgun Gothic" w:hAnsi="Malgun Gothic" w:cs="Malgun Gothic" w:hint="eastAsia"/>
-                                <w:sz w:val="20"/>
-                                <w:szCs w:val="20"/>
-                              </w:rPr>
-                              <w:t>최우선</w:t>
-                            </w:r>
-                            <w:r>
-                              <w:rPr>
-                                <w:rFonts w:ascii="Malgun Gothic" w:eastAsia="Malgun Gothic" w:hAnsi="Malgun Gothic"/>
-                                <w:sz w:val="20"/>
-                                <w:szCs w:val="20"/>
-                              </w:rPr>
-                              <w:t xml:space="preserve"> </w:t>
-                            </w:r>
-                            <w:r>
-                              <w:rPr>
-                                <w:rFonts w:ascii="Malgun Gothic" w:eastAsia="Malgun Gothic" w:hAnsi="Malgun Gothic" w:cs="Malgun Gothic" w:hint="eastAsia"/>
-                                <w:sz w:val="20"/>
-                                <w:szCs w:val="20"/>
-                              </w:rPr>
-                              <w:t>선택입니다</w:t>
-                            </w:r>
-                            <w:r>
-                              <w:rPr>
-                                <w:rFonts w:ascii="Malgun Gothic" w:eastAsia="Malgun Gothic" w:hAnsi="Malgun Gothic"/>
-                                <w:sz w:val="20"/>
-                                <w:szCs w:val="20"/>
-                              </w:rPr>
-                              <w:t>.</w:t>
-                            </w:r>
-                            <w:r>
-                              <w:rPr>
-                                <w:rFonts w:ascii="Malgun Gothic" w:eastAsia="Malgun Gothic" w:hAnsi="Malgun Gothic"/>
-                                <w:sz w:val="20"/>
-                                <w:szCs w:val="20"/>
-                              </w:rPr>
-                              <w:br/>
-                            </w:r>
-                            <w:r>
-                              <w:rPr>
-                                <w:rFonts w:ascii="Malgun Gothic" w:eastAsia="Malgun Gothic" w:hAnsi="Malgun Gothic" w:cs="Batang" w:hint="eastAsia"/>
-                                <w:sz w:val="20"/>
-                                <w:szCs w:val="20"/>
-                              </w:rPr>
-                              <w:t>공정</w:t>
-                            </w:r>
-                            <w:r>
-                              <w:rPr>
-                                <w:rFonts w:ascii="Malgun Gothic" w:eastAsia="Malgun Gothic" w:hAnsi="Malgun Gothic"/>
-                                <w:sz w:val="20"/>
-                                <w:szCs w:val="20"/>
-                              </w:rPr>
-                              <w:t xml:space="preserve"> </w:t>
-                            </w:r>
-                            <w:r>
-                              <w:rPr>
-                                <w:rFonts w:ascii="Malgun Gothic" w:eastAsia="Malgun Gothic" w:hAnsi="Malgun Gothic" w:cs="Batang" w:hint="eastAsia"/>
-                                <w:sz w:val="20"/>
-                                <w:szCs w:val="20"/>
-                              </w:rPr>
-                              <w:t>가속화</w:t>
-                            </w:r>
-                            <w:r>
-                              <w:rPr>
-                                <w:rFonts w:ascii="Malgun Gothic" w:eastAsia="Malgun Gothic" w:hAnsi="Malgun Gothic"/>
-                                <w:sz w:val="20"/>
-                                <w:szCs w:val="20"/>
-                              </w:rPr>
-                              <w:t xml:space="preserve">, </w:t>
-                            </w:r>
-                            <w:r>
-                              <w:rPr>
-                                <w:rFonts w:ascii="Malgun Gothic" w:eastAsia="Malgun Gothic" w:hAnsi="Malgun Gothic" w:cs="Batang" w:hint="eastAsia"/>
-                                <w:sz w:val="20"/>
-                                <w:szCs w:val="20"/>
-                              </w:rPr>
-                              <w:t>진공</w:t>
-                            </w:r>
-                            <w:r>
-                              <w:rPr>
-                                <w:rFonts w:ascii="Malgun Gothic" w:eastAsia="Malgun Gothic" w:hAnsi="Malgun Gothic"/>
-                                <w:sz w:val="20"/>
-                                <w:szCs w:val="20"/>
-                              </w:rPr>
-                              <w:t xml:space="preserve"> </w:t>
-                            </w:r>
-                            <w:r>
-                              <w:rPr>
-                                <w:rFonts w:ascii="Malgun Gothic" w:eastAsia="Malgun Gothic" w:hAnsi="Malgun Gothic" w:cs="Batang" w:hint="eastAsia"/>
-                                <w:sz w:val="20"/>
-                                <w:szCs w:val="20"/>
-                              </w:rPr>
-                              <w:t>성형</w:t>
-                            </w:r>
-                            <w:r>
-                              <w:rPr>
-                                <w:rFonts w:ascii="Malgun Gothic" w:eastAsia="Malgun Gothic" w:hAnsi="Malgun Gothic"/>
-                                <w:sz w:val="20"/>
-                                <w:szCs w:val="20"/>
-                              </w:rPr>
-                              <w:t xml:space="preserve">, </w:t>
-                            </w:r>
-                            <w:r>
-                              <w:rPr>
-                                <w:rFonts w:ascii="Malgun Gothic" w:eastAsia="Malgun Gothic" w:hAnsi="Malgun Gothic" w:cs="Batang" w:hint="eastAsia"/>
-                                <w:sz w:val="20"/>
-                                <w:szCs w:val="20"/>
-                              </w:rPr>
-                              <w:t>공정</w:t>
-                            </w:r>
-                            <w:r>
-                              <w:rPr>
-                                <w:rFonts w:ascii="Malgun Gothic" w:eastAsia="Malgun Gothic" w:hAnsi="Malgun Gothic"/>
-                                <w:sz w:val="20"/>
-                                <w:szCs w:val="20"/>
-                              </w:rPr>
-                              <w:t xml:space="preserve"> </w:t>
-                            </w:r>
-                            <w:r>
-                              <w:rPr>
-                                <w:rFonts w:ascii="Malgun Gothic" w:eastAsia="Malgun Gothic" w:hAnsi="Malgun Gothic" w:cs="Batang" w:hint="eastAsia"/>
-                                <w:sz w:val="20"/>
-                                <w:szCs w:val="20"/>
-                              </w:rPr>
-                              <w:t>활성화</w:t>
-                            </w:r>
-                            <w:r>
-                              <w:rPr>
-                                <w:rFonts w:ascii="Malgun Gothic" w:eastAsia="Malgun Gothic" w:hAnsi="Malgun Gothic"/>
-                                <w:sz w:val="20"/>
-                                <w:szCs w:val="20"/>
-                              </w:rPr>
-                              <w:t xml:space="preserve"> </w:t>
-                            </w:r>
-                            <w:r>
-                              <w:rPr>
-                                <w:rFonts w:ascii="Malgun Gothic" w:eastAsia="Malgun Gothic" w:hAnsi="Malgun Gothic" w:cs="Batang" w:hint="eastAsia"/>
-                                <w:sz w:val="20"/>
-                                <w:szCs w:val="20"/>
-                              </w:rPr>
-                              <w:t>등</w:t>
-                            </w:r>
-                            <w:r>
-                              <w:rPr>
-                                <w:rFonts w:ascii="Malgun Gothic" w:eastAsia="Malgun Gothic" w:hAnsi="Malgun Gothic"/>
-                                <w:sz w:val="20"/>
-                                <w:szCs w:val="20"/>
-                              </w:rPr>
-                              <w:t xml:space="preserve"> </w:t>
-                            </w:r>
-                            <w:r>
-                              <w:rPr>
-                                <w:rFonts w:ascii="Malgun Gothic" w:eastAsia="Malgun Gothic" w:hAnsi="Malgun Gothic" w:cs="Batang" w:hint="eastAsia"/>
-                                <w:sz w:val="20"/>
-                                <w:szCs w:val="20"/>
-                              </w:rPr>
-                              <w:t>어떤</w:t>
-                            </w:r>
-                            <w:r>
-                              <w:rPr>
-                                <w:rFonts w:ascii="Malgun Gothic" w:eastAsia="Malgun Gothic" w:hAnsi="Malgun Gothic"/>
-                                <w:sz w:val="20"/>
-                                <w:szCs w:val="20"/>
-                              </w:rPr>
-                              <w:t xml:space="preserve"> </w:t>
-                            </w:r>
-                            <w:r>
-                              <w:rPr>
-                                <w:rFonts w:ascii="Malgun Gothic" w:eastAsia="Malgun Gothic" w:hAnsi="Malgun Gothic" w:cs="Batang" w:hint="eastAsia"/>
-                                <w:sz w:val="20"/>
-                                <w:szCs w:val="20"/>
-                              </w:rPr>
-                              <w:t>용도이든</w:t>
-                            </w:r>
-                            <w:r>
-                              <w:rPr>
-                                <w:rFonts w:ascii="Malgun Gothic" w:eastAsia="Malgun Gothic" w:hAnsi="Malgun Gothic"/>
-                                <w:sz w:val="20"/>
-                                <w:szCs w:val="20"/>
-                              </w:rPr>
-                              <w:t xml:space="preserve"> </w:t>
-                            </w:r>
-                            <w:r>
-                              <w:rPr>
-                                <w:rFonts w:ascii="Malgun Gothic" w:eastAsia="Malgun Gothic" w:hAnsi="Malgun Gothic" w:cs="Batang" w:hint="eastAsia"/>
-                                <w:sz w:val="20"/>
-                                <w:szCs w:val="20"/>
-                              </w:rPr>
-                              <w:t>관계없습니다</w:t>
-                            </w:r>
-                            <w:r>
-                              <w:rPr>
-                                <w:rFonts w:ascii="Malgun Gothic" w:eastAsia="Malgun Gothic" w:hAnsi="Malgun Gothic"/>
-                                <w:sz w:val="20"/>
-                                <w:szCs w:val="20"/>
-                              </w:rPr>
-                              <w:t>. 50</w:t>
-                            </w:r>
-                            <w:r>
-                              <w:rPr>
-                                <w:rFonts w:ascii="Malgun Gothic" w:eastAsia="Malgun Gothic" w:hAnsi="Malgun Gothic" w:cs="Batang" w:hint="eastAsia"/>
-                                <w:sz w:val="20"/>
-                                <w:szCs w:val="20"/>
-                              </w:rPr>
-                              <w:t>년이</w:t>
-                            </w:r>
-                            <w:r>
-                              <w:rPr>
-                                <w:rFonts w:ascii="Malgun Gothic" w:eastAsia="Malgun Gothic" w:hAnsi="Malgun Gothic"/>
-                                <w:sz w:val="20"/>
-                                <w:szCs w:val="20"/>
-                              </w:rPr>
-                              <w:t xml:space="preserve"> </w:t>
-                            </w:r>
-                            <w:r>
-                              <w:rPr>
-                                <w:rFonts w:ascii="Malgun Gothic" w:eastAsia="Malgun Gothic" w:hAnsi="Malgun Gothic" w:cs="Batang" w:hint="eastAsia"/>
-                                <w:sz w:val="20"/>
-                                <w:szCs w:val="20"/>
-                              </w:rPr>
-                              <w:t>넘는</w:t>
-                            </w:r>
-                            <w:r>
-                              <w:rPr>
-                                <w:rFonts w:ascii="Malgun Gothic" w:eastAsia="Malgun Gothic" w:hAnsi="Malgun Gothic"/>
-                                <w:sz w:val="20"/>
-                                <w:szCs w:val="20"/>
-                              </w:rPr>
-                              <w:t xml:space="preserve"> </w:t>
-                            </w:r>
-                            <w:r>
-                              <w:rPr>
-                                <w:rFonts w:ascii="Malgun Gothic" w:eastAsia="Malgun Gothic" w:hAnsi="Malgun Gothic" w:cs="Batang" w:hint="eastAsia"/>
-                                <w:sz w:val="20"/>
-                                <w:szCs w:val="20"/>
-                              </w:rPr>
-                              <w:t>경험</w:t>
-                            </w:r>
-                            <w:r>
-                              <w:rPr>
-                                <w:rFonts w:ascii="Malgun Gothic" w:eastAsia="Malgun Gothic" w:hAnsi="Malgun Gothic" w:hint="eastAsia"/>
-                                <w:sz w:val="20"/>
-                                <w:szCs w:val="20"/>
-                              </w:rPr>
-                              <w:t>을 바탕으로</w:t>
-                            </w:r>
-                          </w:p>
-                          <w:p>
-                            <w:pPr>
-                              <w:pStyle w:val="NormalWeb"/>
-                              <w:rPr>
-                                <w:rFonts w:ascii="Malgun Gothic" w:eastAsia="Malgun Gothic" w:hAnsi="Malgun Gothic"/>
-                                <w:sz w:val="20"/>
-                                <w:szCs w:val="20"/>
-                              </w:rPr>
-                            </w:pPr>
-                            <w:r>
-                              <w:rPr>
-                                <w:rFonts w:ascii="Malgun Gothic" w:eastAsia="Malgun Gothic" w:hAnsi="Malgun Gothic" w:cs="Batang" w:hint="eastAsia"/>
-                                <w:sz w:val="20"/>
-                                <w:szCs w:val="20"/>
-                              </w:rPr>
-                              <w:t>잉크</w:t>
-                            </w:r>
-                            <w:r>
-                              <w:rPr>
-                                <w:rFonts w:ascii="Malgun Gothic" w:eastAsia="Malgun Gothic" w:hAnsi="Malgun Gothic"/>
-                                <w:sz w:val="20"/>
-                                <w:szCs w:val="20"/>
-                              </w:rPr>
-                              <w:t xml:space="preserve"> </w:t>
-                            </w:r>
-                            <w:r>
-                              <w:rPr>
-                                <w:rFonts w:ascii="Malgun Gothic" w:eastAsia="Malgun Gothic" w:hAnsi="Malgun Gothic" w:cs="Batang" w:hint="eastAsia"/>
-                                <w:sz w:val="20"/>
-                                <w:szCs w:val="20"/>
-                              </w:rPr>
-                              <w:t>건조</w:t>
-                            </w:r>
-                            <w:r>
-                              <w:rPr>
-                                <w:rFonts w:ascii="Malgun Gothic" w:eastAsia="Malgun Gothic" w:hAnsi="Malgun Gothic"/>
-                                <w:sz w:val="20"/>
-                                <w:szCs w:val="20"/>
-                              </w:rPr>
-                              <w:t xml:space="preserve"> </w:t>
-                            </w:r>
-                            <w:r>
-                              <w:rPr>
-                                <w:rFonts w:ascii="Malgun Gothic" w:eastAsia="Malgun Gothic" w:hAnsi="Malgun Gothic" w:cs="Batang" w:hint="eastAsia"/>
-                                <w:sz w:val="20"/>
-                                <w:szCs w:val="20"/>
-                              </w:rPr>
-                              <w:t>공정을</w:t>
-                            </w:r>
-                            <w:r>
-                              <w:rPr>
-                                <w:rFonts w:ascii="Malgun Gothic" w:eastAsia="Malgun Gothic" w:hAnsi="Malgun Gothic"/>
-                                <w:sz w:val="20"/>
-                                <w:szCs w:val="20"/>
-                              </w:rPr>
-                              <w:t xml:space="preserve"> </w:t>
-                            </w:r>
-                            <w:r>
-                              <w:rPr>
-                                <w:rFonts w:ascii="Malgun Gothic" w:eastAsia="Malgun Gothic" w:hAnsi="Malgun Gothic" w:cs="Batang" w:hint="eastAsia"/>
-                                <w:sz w:val="20"/>
-                                <w:szCs w:val="20"/>
-                              </w:rPr>
-                              <w:t>개선하거나</w:t>
-                            </w:r>
-                            <w:r>
-                              <w:rPr>
-                                <w:rFonts w:ascii="Malgun Gothic" w:eastAsia="Malgun Gothic" w:hAnsi="Malgun Gothic"/>
-                                <w:sz w:val="20"/>
-                                <w:szCs w:val="20"/>
-                              </w:rPr>
-                              <w:t xml:space="preserve"> </w:t>
-                            </w:r>
-                            <w:r>
-                              <w:rPr>
-                                <w:rFonts w:ascii="Malgun Gothic" w:eastAsia="Malgun Gothic" w:hAnsi="Malgun Gothic" w:cs="Batang" w:hint="eastAsia"/>
-                                <w:sz w:val="20"/>
-                                <w:szCs w:val="20"/>
-                              </w:rPr>
-                              <w:t>접착력</w:t>
-                            </w:r>
-                            <w:r>
-                              <w:rPr>
-                                <w:rFonts w:ascii="Malgun Gothic" w:eastAsia="Malgun Gothic" w:hAnsi="Malgun Gothic"/>
-                                <w:sz w:val="20"/>
-                                <w:szCs w:val="20"/>
-                              </w:rPr>
-                              <w:t xml:space="preserve"> </w:t>
-                            </w:r>
-                            <w:r>
-                              <w:rPr>
-                                <w:rFonts w:ascii="Malgun Gothic" w:eastAsia="Malgun Gothic" w:hAnsi="Malgun Gothic" w:cs="Batang" w:hint="eastAsia"/>
-                                <w:sz w:val="20"/>
-                                <w:szCs w:val="20"/>
-                              </w:rPr>
-                              <w:t>향상을</w:t>
-                            </w:r>
-                            <w:r>
-                              <w:rPr>
-                                <w:rFonts w:ascii="Malgun Gothic" w:eastAsia="Malgun Gothic" w:hAnsi="Malgun Gothic"/>
-                                <w:sz w:val="20"/>
-                                <w:szCs w:val="20"/>
-                              </w:rPr>
-                              <w:t xml:space="preserve"> </w:t>
-                            </w:r>
-                            <w:r>
-                              <w:rPr>
-                                <w:rFonts w:ascii="Malgun Gothic" w:eastAsia="Malgun Gothic" w:hAnsi="Malgun Gothic" w:cs="Batang" w:hint="eastAsia"/>
-                                <w:sz w:val="20"/>
-                                <w:szCs w:val="20"/>
-                              </w:rPr>
-                              <w:t>원하든</w:t>
-                            </w:r>
-                            <w:r>
-                              <w:rPr>
-                                <w:rFonts w:ascii="Malgun Gothic" w:eastAsia="Malgun Gothic" w:hAnsi="Malgun Gothic"/>
-                                <w:sz w:val="20"/>
-                                <w:szCs w:val="20"/>
-                              </w:rPr>
-                              <w:t xml:space="preserve"> </w:t>
-                            </w:r>
-                            <w:r>
-                              <w:rPr>
-                                <w:rFonts w:ascii="Malgun Gothic" w:eastAsia="Malgun Gothic" w:hAnsi="Malgun Gothic" w:cs="Batang" w:hint="eastAsia"/>
-                                <w:sz w:val="20"/>
-                                <w:szCs w:val="20"/>
-                              </w:rPr>
-                              <w:t>상관없이</w:t>
-                            </w:r>
-                            <w:r>
-                              <w:rPr>
-                                <w:rFonts w:ascii="Malgun Gothic" w:eastAsia="Malgun Gothic" w:hAnsi="Malgun Gothic"/>
-                                <w:sz w:val="20"/>
-                                <w:szCs w:val="20"/>
-                              </w:rPr>
-                              <w:t>,</w:t>
-                            </w:r>
-                          </w:p>
-                          <w:p>
-                            <w:pPr>
-                              <w:pStyle w:val="NormalWeb"/>
-                              <w:rPr>
-                                <w:rFonts w:ascii="Malgun Gothic" w:eastAsia="Malgun Gothic" w:hAnsi="Malgun Gothic"/>
-                                <w:sz w:val="20"/>
-                                <w:szCs w:val="20"/>
-                              </w:rPr>
-                            </w:pPr>
-                            <w:r>
-                              <w:rPr>
-                                <w:rFonts w:ascii="Malgun Gothic" w:eastAsia="Malgun Gothic" w:hAnsi="Malgun Gothic" w:cs="Batang" w:hint="eastAsia"/>
-                                <w:sz w:val="20"/>
-                                <w:szCs w:val="20"/>
-                              </w:rPr>
-                              <w:t>당사는</w:t>
-                            </w:r>
-                            <w:r>
-                              <w:rPr>
-                                <w:rFonts w:ascii="Malgun Gothic" w:eastAsia="Malgun Gothic" w:hAnsi="Malgun Gothic"/>
-                                <w:sz w:val="20"/>
-                                <w:szCs w:val="20"/>
-                              </w:rPr>
-                              <w:t xml:space="preserve"> </w:t>
-                            </w:r>
-                            <w:r>
-                              <w:rPr>
-                                <w:rFonts w:ascii="Malgun Gothic" w:eastAsia="Malgun Gothic" w:hAnsi="Malgun Gothic" w:cs="Batang" w:hint="eastAsia"/>
-                                <w:sz w:val="20"/>
-                                <w:szCs w:val="20"/>
-                              </w:rPr>
-                              <w:t>모든</w:t>
-                            </w:r>
-                            <w:r>
-                              <w:rPr>
-                                <w:rFonts w:ascii="Malgun Gothic" w:eastAsia="Malgun Gothic" w:hAnsi="Malgun Gothic"/>
-                                <w:sz w:val="20"/>
-                                <w:szCs w:val="20"/>
-                              </w:rPr>
-                              <w:t xml:space="preserve"> </w:t>
-                            </w:r>
-                            <w:r>
-                              <w:rPr>
-                                <w:rFonts w:ascii="Malgun Gothic" w:eastAsia="Malgun Gothic" w:hAnsi="Malgun Gothic" w:hint="eastAsia"/>
-                                <w:sz w:val="20"/>
-                                <w:szCs w:val="20"/>
-                              </w:rPr>
-                              <w:t xml:space="preserve">응용 분야에 </w:t>
-                            </w:r>
-                            <w:r>
-                              <w:rPr>
-                                <w:rFonts w:ascii="Malgun Gothic" w:eastAsia="Malgun Gothic" w:hAnsi="Malgun Gothic" w:cs="Batang" w:hint="eastAsia"/>
-                                <w:sz w:val="20"/>
-                                <w:szCs w:val="20"/>
-                              </w:rPr>
-                              <w:t>적합한</w:t>
-                            </w:r>
-                            <w:r>
-                              <w:rPr>
-                                <w:rFonts w:ascii="Malgun Gothic" w:eastAsia="Malgun Gothic" w:hAnsi="Malgun Gothic"/>
-                                <w:sz w:val="20"/>
-                                <w:szCs w:val="20"/>
-                              </w:rPr>
-                              <w:t xml:space="preserve"> </w:t>
-                            </w:r>
-                            <w:r>
-                              <w:rPr>
-                                <w:rFonts w:ascii="Malgun Gothic" w:eastAsia="Malgun Gothic" w:hAnsi="Malgun Gothic" w:cs="Batang" w:hint="eastAsia"/>
-                                <w:sz w:val="20"/>
-                                <w:szCs w:val="20"/>
-                              </w:rPr>
-                              <w:t>솔루션을</w:t>
-                            </w:r>
-                            <w:r>
-                              <w:rPr>
-                                <w:rFonts w:ascii="Malgun Gothic" w:eastAsia="Malgun Gothic" w:hAnsi="Malgun Gothic"/>
-                                <w:sz w:val="20"/>
-                                <w:szCs w:val="20"/>
-                              </w:rPr>
-                              <w:t xml:space="preserve"> </w:t>
-                            </w:r>
-                            <w:r>
-                              <w:rPr>
-                                <w:rFonts w:ascii="Malgun Gothic" w:eastAsia="Malgun Gothic" w:hAnsi="Malgun Gothic" w:cs="Batang" w:hint="eastAsia"/>
-                                <w:sz w:val="20"/>
-                                <w:szCs w:val="20"/>
-                              </w:rPr>
-                              <w:t>제공합니다</w:t>
-                            </w:r>
-                            <w:r>
-                              <w:rPr>
-                                <w:rFonts w:ascii="Malgun Gothic" w:eastAsia="Malgun Gothic" w:hAnsi="Malgun Gothic"/>
-                                <w:sz w:val="20"/>
-                                <w:szCs w:val="20"/>
-                              </w:rPr>
-                              <w:t>.</w:t>
-                            </w:r>
-                          </w:p>
-                          <w:p>
-                            <w:pPr>
-                              <w:spacing w:line="301" w:lineRule="exact"/>
-                              <w:rPr>
-                                <w:rFonts w:ascii="Malgun Gothic" w:eastAsia="Malgun Gothic" w:hAnsi="Malgun Gothic"/>
-                                <w:b/>
-                                <w:sz w:val="20"/>
-                                <w:szCs w:val="20"/>
-                                <w:lang w:val="en-KR" w:eastAsia="ko-KR"/>
-                              </w:rPr>
-                            </w:pPr>
+                                <w:noProof/>
+                              </w:rPr>
+                              <w:drawing>
+                                <wp:inline distT="0" distB="0" distL="0" distR="0" wp14:anchorId="6E3C63A5" wp14:editId="712E281A">
+                                  <wp:extent cx="3729990" cy="565150"/>
+                                  <wp:effectExtent l="0" t="0" r="3810" b="6350"/>
+                                  <wp:docPr id="1240839074" name="Picture 3" descr="A close up of a number&#10;&#10;Description automatically generated"/>
+                                  <wp:cNvGraphicFramePr>
+                                    <a:graphicFrameLocks xmlns:a="http://schemas.openxmlformats.org/drawingml/2006/main" noChangeAspect="1"/>
+                                  </wp:cNvGraphicFramePr>
+                                  <a:graphic xmlns:a="http://schemas.openxmlformats.org/drawingml/2006/main">
+                                    <a:graphicData uri="http://schemas.openxmlformats.org/drawingml/2006/picture">
+                                      <pic:pic xmlns:pic="http://schemas.openxmlformats.org/drawingml/2006/picture">
+                                        <pic:nvPicPr>
+                                          <pic:cNvPr id="1240839074" name="Picture 3" descr="A close up of a number&#10;&#10;Description automatically generated"/>
+                                          <pic:cNvPicPr/>
+                                        </pic:nvPicPr>
+                                        <pic:blipFill>
+                                          <a:blip r:embed="rId15">
+                                            <a:extLst>
+                                              <a:ext uri="{28A0092B-C50C-407E-A947-70E740481C1C}">
+                                                <a14:useLocalDpi xmlns:a14="http://schemas.microsoft.com/office/drawing/2010/main" val="0"/>
+                                              </a:ext>
+                                            </a:extLst>
+                                          </a:blip>
+                                          <a:stretch>
+                                            <a:fillRect/>
+                                          </a:stretch>
+                                        </pic:blipFill>
+                                        <pic:spPr>
+                                          <a:xfrm>
+                                            <a:off x="0" y="0"/>
+                                            <a:ext cx="3729990" cy="565150"/>
+                                          </a:xfrm>
+                                          <a:prstGeom prst="rect">
+                                            <a:avLst/>
+                                          </a:prstGeom>
+                                        </pic:spPr>
+                                      </pic:pic>
+                                    </a:graphicData>
+                                  </a:graphic>
+                                </wp:inline>
+                              </w:drawing>
+                            </w:r>
                           </w:p>
                         </w:txbxContent>
                       </wps:txbx>
-                      <wps:bodyPr wrap="square" lIns="0" tIns="0" rIns="0" bIns="0" rtlCol="0">
+                      <wps:bodyPr rot="0" spcFirstLastPara="0" vertOverflow="overflow" horzOverflow="overflow" vert="horz" wrap="square" lIns="91440" tIns="45720" rIns="91440" bIns="45720" numCol="1" spcCol="0" rtlCol="0" fromWordArt="0" anchor="t" anchorCtr="0" forceAA="0" compatLnSpc="1">
+                        <a:prstTxWarp prst="textNoShape">
+                          <a:avLst/>
+                        </a:prstTxWarp>
                         <a:noAutofit/>
                       </wps:bodyPr>
                     </wps:wsp>
                   </a:graphicData>
                 </a:graphic>
-                <wp14:sizeRelH relativeFrom="margin">
-                  <wp14:pctWidth>0</wp14:pctWidth>
-                </wp14:sizeRelH>
-                <wp14:sizeRelV relativeFrom="margin">
-                  <wp14:pctHeight>0</wp14:pctHeight>
-                </wp14:sizeRelV>
               </wp:anchor>
             </w:drawing>
           </mc:Choice>
           <mc:Fallback>
             <w:pict>
-              <v:shape w14:anchorId="173068F0" id="_x0000_s1031" type="#_x0000_t202" style="position:absolute;left:0;text-align:left;margin-left:177.05pt;margin-top:35.65pt;width:349.9pt;height:163.8pt;z-index:487599616;visibility:visible;mso-wrap-style:square;mso-width-percent:0;mso-height-percent:0;mso-wrap-distance-left:9pt;mso-wrap-distance-top:0;mso-wrap-distance-right:9pt;mso-wrap-distance-bottom:0;mso-position-horizontal:absolute;mso-position-horizontal-relative:text;mso-position-vertical:absolute;mso-position-vertical-relative:text;mso-width-percent:0;mso-height-percent:0;mso-width-relative:margin;mso-height-relative:margin;v-text-anchor:top" o:gfxdata="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" filled="f" stroked="f">
-                <v:textbox inset="0,0,0,0">
+              <v:shape w14:anchorId="7D70F84B" id="Text Box 1" o:spid="_x0000_s1031" type="#_x0000_t202" style="position:absolute;margin-left:5.65pt;margin-top:203.2pt;width:537.15pt;height:52.25pt;z-index:487600640;visibility:visible;mso-wrap-style:square;mso-wrap-distance-left:9pt;mso-wrap-distance-top:0;mso-wrap-distance-right:9pt;mso-wrap-distance-bottom:0;mso-position-horizontal:absolute;mso-position-horizontal-relative:text;mso-position-vertical:absolute;mso-position-vertical-relative:text;v-text-anchor:top" o:gfxdata="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" fillcolor="white [3201]" stroked="f" strokeweight=".5pt">
+                <v:textbox>
                   <w:txbxContent>
                     <w:p>
                       <w:pPr>
-                        <w:pStyle w:val="NormalWeb"/>
-                        <w:rPr>
-                          <w:rFonts w:ascii="Malgun Gothic" w:eastAsia="Malgun Gothic" w:hAnsi="Malgun Gothic" w:hint="eastAsia"/>
-                          <w:sz w:val="20"/>
-                          <w:szCs w:val="20"/>
-                        </w:rPr>
+                        <w:jc w:val="center"/>
                       </w:pPr>
                       <w:r>
                         <w:rPr>
-                          <w:rFonts w:ascii="Malgun Gothic" w:eastAsia="Malgun Gothic" w:hAnsi="Malgun Gothic" w:cs="Malgun Gothic" w:hint="eastAsia"/>
-                          <w:sz w:val="20"/>
-                          <w:szCs w:val="20"/>
-                        </w:rPr>
-                        <w:t>물질을</w:t>
-                      </w:r>
-                      <w:r>
-                        <w:rPr>
-                          <w:rFonts w:ascii="Malgun Gothic" w:eastAsia="Malgun Gothic" w:hAnsi="Malgun Gothic"/>
-                          <w:sz w:val="20"/>
-                          <w:szCs w:val="20"/>
-                        </w:rPr>
-                        <w:t xml:space="preserve"> </w:t>
-                      </w:r>
-                      <w:r>
-                        <w:rPr>
-                          <w:rFonts w:ascii="Malgun Gothic" w:eastAsia="Malgun Gothic" w:hAnsi="Malgun Gothic" w:cs="Malgun Gothic" w:hint="eastAsia"/>
-                          <w:sz w:val="20"/>
-                          <w:szCs w:val="20"/>
-                        </w:rPr>
-                        <w:t>순수하게</w:t>
-                      </w:r>
-                      <w:r>
-                        <w:rPr>
-                          <w:rFonts w:ascii="Malgun Gothic" w:eastAsia="Malgun Gothic" w:hAnsi="Malgun Gothic"/>
-                          <w:sz w:val="20"/>
-                          <w:szCs w:val="20"/>
-                        </w:rPr>
-                        <w:t xml:space="preserve"> </w:t>
-                      </w:r>
-                      <w:r>
-                        <w:rPr>
-                          <w:rFonts w:ascii="Malgun Gothic" w:eastAsia="Malgun Gothic" w:hAnsi="Malgun Gothic" w:cs="Malgun Gothic" w:hint="eastAsia"/>
-                          <w:sz w:val="20"/>
-                          <w:szCs w:val="20"/>
-                        </w:rPr>
-                        <w:t>가열해야</w:t>
-                      </w:r>
-                      <w:r>
-                        <w:rPr>
-                          <w:rFonts w:ascii="Malgun Gothic" w:eastAsia="Malgun Gothic" w:hAnsi="Malgun Gothic"/>
-                          <w:sz w:val="20"/>
-                          <w:szCs w:val="20"/>
-                        </w:rPr>
-                        <w:t xml:space="preserve"> </w:t>
-                      </w:r>
-                      <w:r>
-                        <w:rPr>
-                          <w:rFonts w:ascii="Malgun Gothic" w:eastAsia="Malgun Gothic" w:hAnsi="Malgun Gothic" w:cs="Malgun Gothic" w:hint="eastAsia"/>
-                          <w:sz w:val="20"/>
-                          <w:szCs w:val="20"/>
-                        </w:rPr>
-                        <w:t>하는</w:t>
-                      </w:r>
-                      <w:r>
-                        <w:rPr>
-                          <w:rFonts w:ascii="Malgun Gothic" w:eastAsia="Malgun Gothic" w:hAnsi="Malgun Gothic"/>
-                          <w:sz w:val="20"/>
-                          <w:szCs w:val="20"/>
-                        </w:rPr>
-                        <w:t xml:space="preserve"> </w:t>
-                      </w:r>
-                      <w:r>
-                        <w:rPr>
-                          <w:rFonts w:ascii="Malgun Gothic" w:eastAsia="Malgun Gothic" w:hAnsi="Malgun Gothic" w:cs="Malgun Gothic" w:hint="eastAsia"/>
-                          <w:sz w:val="20"/>
-                          <w:szCs w:val="20"/>
-                        </w:rPr>
-                        <w:t>모든</w:t>
-                      </w:r>
-                      <w:r>
-                        <w:rPr>
-                          <w:rFonts w:ascii="Malgun Gothic" w:eastAsia="Malgun Gothic" w:hAnsi="Malgun Gothic"/>
-                          <w:sz w:val="20"/>
-                          <w:szCs w:val="20"/>
-                        </w:rPr>
-                        <w:t xml:space="preserve"> </w:t>
-                      </w:r>
-                      <w:r>
-                        <w:rPr>
-                          <w:rFonts w:ascii="Malgun Gothic" w:eastAsia="Malgun Gothic" w:hAnsi="Malgun Gothic" w:cs="Malgun Gothic" w:hint="eastAsia"/>
-                          <w:sz w:val="20"/>
-                          <w:szCs w:val="20"/>
-                        </w:rPr>
-                        <w:t>상황에서</w:t>
-                      </w:r>
-                      <w:r>
-                        <w:rPr>
-                          <w:rFonts w:ascii="Malgun Gothic" w:eastAsia="Malgun Gothic" w:hAnsi="Malgun Gothic"/>
-                          <w:sz w:val="20"/>
-                          <w:szCs w:val="20"/>
-                        </w:rPr>
-                        <w:t xml:space="preserve"> </w:t>
-                      </w:r>
-                      <w:r>
-                        <w:rPr>
-                          <w:rFonts w:ascii="Malgun Gothic" w:eastAsia="Malgun Gothic" w:hAnsi="Malgun Gothic"/>
-                          <w:sz w:val="20"/>
-                          <w:szCs w:val="20"/>
-                        </w:rPr>
-                        <w:t>Eltosch Grafix</w:t>
-                      </w:r>
-                      <w:r>
-                        <w:rPr>
-                          <w:rFonts w:ascii="Malgun Gothic" w:eastAsia="Malgun Gothic" w:hAnsi="Malgun Gothic" w:cs="Malgun Gothic" w:hint="eastAsia"/>
-                          <w:sz w:val="20"/>
-                          <w:szCs w:val="20"/>
-                        </w:rPr>
-                        <w:t>의</w:t>
-                      </w:r>
-                      <w:r>
-                        <w:rPr>
-                          <w:rFonts w:ascii="Malgun Gothic" w:eastAsia="Malgun Gothic" w:hAnsi="Malgun Gothic"/>
-                          <w:sz w:val="20"/>
-                          <w:szCs w:val="20"/>
-                        </w:rPr>
-                        <w:t xml:space="preserve"> </w:t>
-                      </w:r>
-                      <w:r>
-                        <w:rPr>
-                          <w:rFonts w:ascii="Malgun Gothic" w:eastAsia="Malgun Gothic" w:hAnsi="Malgun Gothic" w:cs="Malgun Gothic" w:hint="eastAsia"/>
-                          <w:sz w:val="20"/>
-                          <w:szCs w:val="20"/>
-                        </w:rPr>
-                        <w:t>적외선</w:t>
-                      </w:r>
-                      <w:r>
-                        <w:rPr>
-                          <w:rFonts w:ascii="Malgun Gothic" w:eastAsia="Malgun Gothic" w:hAnsi="Malgun Gothic"/>
-                          <w:sz w:val="20"/>
-                          <w:szCs w:val="20"/>
-                        </w:rPr>
-                        <w:t xml:space="preserve"> </w:t>
-                      </w:r>
-                      <w:r>
-                        <w:rPr>
-                          <w:rFonts w:ascii="Malgun Gothic" w:eastAsia="Malgun Gothic" w:hAnsi="Malgun Gothic" w:cs="Malgun Gothic" w:hint="eastAsia"/>
-                          <w:sz w:val="20"/>
-                          <w:szCs w:val="20"/>
-                        </w:rPr>
-                        <w:t>솔루션은</w:t>
-                      </w:r>
-                      <w:r>
-                        <w:rPr>
-                          <w:rFonts w:ascii="Malgun Gothic" w:eastAsia="Malgun Gothic" w:hAnsi="Malgun Gothic"/>
-                          <w:sz w:val="20"/>
-                          <w:szCs w:val="20"/>
-                        </w:rPr>
-                        <w:t xml:space="preserve"> </w:t>
-                      </w:r>
-                      <w:r>
-                        <w:rPr>
-                          <w:rFonts w:ascii="Malgun Gothic" w:eastAsia="Malgun Gothic" w:hAnsi="Malgun Gothic" w:cs="Malgun Gothic" w:hint="eastAsia"/>
-                          <w:sz w:val="20"/>
-                          <w:szCs w:val="20"/>
-                        </w:rPr>
-                        <w:t>최우선</w:t>
-                      </w:r>
-                      <w:r>
-                        <w:rPr>
-                          <w:rFonts w:ascii="Malgun Gothic" w:eastAsia="Malgun Gothic" w:hAnsi="Malgun Gothic"/>
-                          <w:sz w:val="20"/>
-                          <w:szCs w:val="20"/>
-                        </w:rPr>
-                        <w:t xml:space="preserve"> </w:t>
-                      </w:r>
-                      <w:r>
-                        <w:rPr>
-                          <w:rFonts w:ascii="Malgun Gothic" w:eastAsia="Malgun Gothic" w:hAnsi="Malgun Gothic" w:cs="Malgun Gothic" w:hint="eastAsia"/>
-                          <w:sz w:val="20"/>
-                          <w:szCs w:val="20"/>
-                        </w:rPr>
-                        <w:t>선택입니다</w:t>
-                      </w:r>
-                      <w:r>
-                        <w:rPr>
-                          <w:rFonts w:ascii="Malgun Gothic" w:eastAsia="Malgun Gothic" w:hAnsi="Malgun Gothic"/>
-                          <w:sz w:val="20"/>
-                          <w:szCs w:val="20"/>
-                        </w:rPr>
-                        <w:t>.</w:t>
-                      </w:r>
-                      <w:r>
-                        <w:rPr>
-                          <w:rFonts w:ascii="Malgun Gothic" w:eastAsia="Malgun Gothic" w:hAnsi="Malgun Gothic"/>
-                          <w:sz w:val="20"/>
-                          <w:szCs w:val="20"/>
-                        </w:rPr>
-                        <w:br/>
-                      </w:r>
-                      <w:r>
-                        <w:rPr>
-                          <w:rFonts w:ascii="Malgun Gothic" w:eastAsia="Malgun Gothic" w:hAnsi="Malgun Gothic" w:cs="Batang" w:hint="eastAsia"/>
-                          <w:sz w:val="20"/>
-                          <w:szCs w:val="20"/>
-                        </w:rPr>
-                        <w:t>공정</w:t>
-                      </w:r>
-                      <w:r>
-                        <w:rPr>
-                          <w:rFonts w:ascii="Malgun Gothic" w:eastAsia="Malgun Gothic" w:hAnsi="Malgun Gothic"/>
-                          <w:sz w:val="20"/>
-                          <w:szCs w:val="20"/>
-                        </w:rPr>
-                        <w:t xml:space="preserve"> </w:t>
-                      </w:r>
-                      <w:r>
-                        <w:rPr>
-                          <w:rFonts w:ascii="Malgun Gothic" w:eastAsia="Malgun Gothic" w:hAnsi="Malgun Gothic" w:cs="Batang" w:hint="eastAsia"/>
-                          <w:sz w:val="20"/>
-                          <w:szCs w:val="20"/>
-                        </w:rPr>
-                        <w:t>가속화</w:t>
-                      </w:r>
-                      <w:r>
-                        <w:rPr>
-                          <w:rFonts w:ascii="Malgun Gothic" w:eastAsia="Malgun Gothic" w:hAnsi="Malgun Gothic"/>
-                          <w:sz w:val="20"/>
-                          <w:szCs w:val="20"/>
-                        </w:rPr>
-                        <w:t xml:space="preserve">, </w:t>
-                      </w:r>
-                      <w:r>
-                        <w:rPr>
-                          <w:rFonts w:ascii="Malgun Gothic" w:eastAsia="Malgun Gothic" w:hAnsi="Malgun Gothic" w:cs="Batang" w:hint="eastAsia"/>
-                          <w:sz w:val="20"/>
-                          <w:szCs w:val="20"/>
-                        </w:rPr>
-                        <w:t>진공</w:t>
-                      </w:r>
-                      <w:r>
-                        <w:rPr>
-                          <w:rFonts w:ascii="Malgun Gothic" w:eastAsia="Malgun Gothic" w:hAnsi="Malgun Gothic"/>
-                          <w:sz w:val="20"/>
-                          <w:szCs w:val="20"/>
-                        </w:rPr>
-                        <w:t xml:space="preserve"> </w:t>
-                      </w:r>
-                      <w:r>
-                        <w:rPr>
-                          <w:rFonts w:ascii="Malgun Gothic" w:eastAsia="Malgun Gothic" w:hAnsi="Malgun Gothic" w:cs="Batang" w:hint="eastAsia"/>
-                          <w:sz w:val="20"/>
-                          <w:szCs w:val="20"/>
-                        </w:rPr>
-                        <w:t>성형</w:t>
-                      </w:r>
-                      <w:r>
-                        <w:rPr>
-                          <w:rFonts w:ascii="Malgun Gothic" w:eastAsia="Malgun Gothic" w:hAnsi="Malgun Gothic"/>
-                          <w:sz w:val="20"/>
-                          <w:szCs w:val="20"/>
-                        </w:rPr>
-                        <w:t xml:space="preserve">, </w:t>
-                      </w:r>
-                      <w:r>
-                        <w:rPr>
-                          <w:rFonts w:ascii="Malgun Gothic" w:eastAsia="Malgun Gothic" w:hAnsi="Malgun Gothic" w:cs="Batang" w:hint="eastAsia"/>
-                          <w:sz w:val="20"/>
-                          <w:szCs w:val="20"/>
-                        </w:rPr>
-                        <w:t>공정</w:t>
-                      </w:r>
-                      <w:r>
-                        <w:rPr>
-                          <w:rFonts w:ascii="Malgun Gothic" w:eastAsia="Malgun Gothic" w:hAnsi="Malgun Gothic"/>
-                          <w:sz w:val="20"/>
-                          <w:szCs w:val="20"/>
-                        </w:rPr>
-                        <w:t xml:space="preserve"> </w:t>
-                      </w:r>
-                      <w:r>
-                        <w:rPr>
-                          <w:rFonts w:ascii="Malgun Gothic" w:eastAsia="Malgun Gothic" w:hAnsi="Malgun Gothic" w:cs="Batang" w:hint="eastAsia"/>
-                          <w:sz w:val="20"/>
-                          <w:szCs w:val="20"/>
-                        </w:rPr>
-                        <w:t>활성화</w:t>
-                      </w:r>
-                      <w:r>
-                        <w:rPr>
-                          <w:rFonts w:ascii="Malgun Gothic" w:eastAsia="Malgun Gothic" w:hAnsi="Malgun Gothic"/>
-                          <w:sz w:val="20"/>
-                          <w:szCs w:val="20"/>
-                        </w:rPr>
-                        <w:t xml:space="preserve"> </w:t>
-                      </w:r>
-                      <w:r>
-                        <w:rPr>
-                          <w:rFonts w:ascii="Malgun Gothic" w:eastAsia="Malgun Gothic" w:hAnsi="Malgun Gothic" w:cs="Batang" w:hint="eastAsia"/>
-                          <w:sz w:val="20"/>
-                          <w:szCs w:val="20"/>
-                        </w:rPr>
-                        <w:t>등</w:t>
-                      </w:r>
-                      <w:r>
-                        <w:rPr>
-                          <w:rFonts w:ascii="Malgun Gothic" w:eastAsia="Malgun Gothic" w:hAnsi="Malgun Gothic"/>
-                          <w:sz w:val="20"/>
-                          <w:szCs w:val="20"/>
-                        </w:rPr>
-                        <w:t xml:space="preserve"> </w:t>
-                      </w:r>
-                      <w:r>
-                        <w:rPr>
-                          <w:rFonts w:ascii="Malgun Gothic" w:eastAsia="Malgun Gothic" w:hAnsi="Malgun Gothic" w:cs="Batang" w:hint="eastAsia"/>
-                          <w:sz w:val="20"/>
-                          <w:szCs w:val="20"/>
-                        </w:rPr>
-                        <w:t>어떤</w:t>
-                      </w:r>
-                      <w:r>
-                        <w:rPr>
-                          <w:rFonts w:ascii="Malgun Gothic" w:eastAsia="Malgun Gothic" w:hAnsi="Malgun Gothic"/>
-                          <w:sz w:val="20"/>
-                          <w:szCs w:val="20"/>
-                        </w:rPr>
-                        <w:t xml:space="preserve"> </w:t>
-                      </w:r>
-                      <w:r>
-                        <w:rPr>
-                          <w:rFonts w:ascii="Malgun Gothic" w:eastAsia="Malgun Gothic" w:hAnsi="Malgun Gothic" w:cs="Batang" w:hint="eastAsia"/>
-                          <w:sz w:val="20"/>
-                          <w:szCs w:val="20"/>
-                        </w:rPr>
-                        <w:t>용도이든</w:t>
-                      </w:r>
-                      <w:r>
-                        <w:rPr>
-                          <w:rFonts w:ascii="Malgun Gothic" w:eastAsia="Malgun Gothic" w:hAnsi="Malgun Gothic"/>
-                          <w:sz w:val="20"/>
-                          <w:szCs w:val="20"/>
-                        </w:rPr>
-                        <w:t xml:space="preserve"> </w:t>
-                      </w:r>
-                      <w:r>
-                        <w:rPr>
-                          <w:rFonts w:ascii="Malgun Gothic" w:eastAsia="Malgun Gothic" w:hAnsi="Malgun Gothic" w:cs="Batang" w:hint="eastAsia"/>
-                          <w:sz w:val="20"/>
-                          <w:szCs w:val="20"/>
-                        </w:rPr>
-                        <w:t>관계없습니다</w:t>
-                      </w:r>
-                      <w:r>
-                        <w:rPr>
-                          <w:rFonts w:ascii="Malgun Gothic" w:eastAsia="Malgun Gothic" w:hAnsi="Malgun Gothic"/>
-                          <w:sz w:val="20"/>
-                          <w:szCs w:val="20"/>
-                        </w:rPr>
-                        <w:t>. 50</w:t>
-                      </w:r>
-                      <w:r>
-                        <w:rPr>
-                          <w:rFonts w:ascii="Malgun Gothic" w:eastAsia="Malgun Gothic" w:hAnsi="Malgun Gothic" w:cs="Batang" w:hint="eastAsia"/>
-                          <w:sz w:val="20"/>
-                          <w:szCs w:val="20"/>
-                        </w:rPr>
-                        <w:t>년이</w:t>
-                      </w:r>
-                      <w:r>
-                        <w:rPr>
-                          <w:rFonts w:ascii="Malgun Gothic" w:eastAsia="Malgun Gothic" w:hAnsi="Malgun Gothic"/>
-                          <w:sz w:val="20"/>
-                          <w:szCs w:val="20"/>
-                        </w:rPr>
-                        <w:t xml:space="preserve"> </w:t>
-                      </w:r>
-                      <w:r>
-                        <w:rPr>
-                          <w:rFonts w:ascii="Malgun Gothic" w:eastAsia="Malgun Gothic" w:hAnsi="Malgun Gothic" w:cs="Batang" w:hint="eastAsia"/>
-                          <w:sz w:val="20"/>
-                          <w:szCs w:val="20"/>
-                        </w:rPr>
-                        <w:t>넘는</w:t>
-                      </w:r>
-                      <w:r>
-                        <w:rPr>
-                          <w:rFonts w:ascii="Malgun Gothic" w:eastAsia="Malgun Gothic" w:hAnsi="Malgun Gothic"/>
-                          <w:sz w:val="20"/>
-                          <w:szCs w:val="20"/>
-                        </w:rPr>
-                        <w:t xml:space="preserve"> </w:t>
-                      </w:r>
-                      <w:r>
-                        <w:rPr>
-                          <w:rFonts w:ascii="Malgun Gothic" w:eastAsia="Malgun Gothic" w:hAnsi="Malgun Gothic" w:cs="Batang" w:hint="eastAsia"/>
-                          <w:sz w:val="20"/>
-                          <w:szCs w:val="20"/>
-                        </w:rPr>
-                        <w:t>경험</w:t>
-                      </w:r>
-                      <w:r>
-                        <w:rPr>
-                          <w:rFonts w:ascii="Malgun Gothic" w:eastAsia="Malgun Gothic" w:hAnsi="Malgun Gothic" w:hint="eastAsia"/>
-                          <w:sz w:val="20"/>
-                          <w:szCs w:val="20"/>
-                        </w:rPr>
-                        <w:t>을 바탕으로</w:t>
-                      </w:r>
-                    </w:p>
-                    <w:p>
-                      <w:pPr>
-                        <w:pStyle w:val="NormalWeb"/>
-                        <w:rPr>
-                          <w:rFonts w:ascii="Malgun Gothic" w:eastAsia="Malgun Gothic" w:hAnsi="Malgun Gothic"/>
-                          <w:sz w:val="20"/>
-                          <w:szCs w:val="20"/>
-                        </w:rPr>
-                      </w:pPr>
-                      <w:r>
-                        <w:rPr>
-                          <w:rFonts w:ascii="Malgun Gothic" w:eastAsia="Malgun Gothic" w:hAnsi="Malgun Gothic" w:cs="Batang" w:hint="eastAsia"/>
-                          <w:sz w:val="20"/>
-                          <w:szCs w:val="20"/>
-                        </w:rPr>
-                        <w:t>잉크</w:t>
-                      </w:r>
-                      <w:r>
-                        <w:rPr>
-                          <w:rFonts w:ascii="Malgun Gothic" w:eastAsia="Malgun Gothic" w:hAnsi="Malgun Gothic"/>
-                          <w:sz w:val="20"/>
-                          <w:szCs w:val="20"/>
-                        </w:rPr>
-                        <w:t xml:space="preserve"> </w:t>
-                      </w:r>
-                      <w:r>
-                        <w:rPr>
-                          <w:rFonts w:ascii="Malgun Gothic" w:eastAsia="Malgun Gothic" w:hAnsi="Malgun Gothic" w:cs="Batang" w:hint="eastAsia"/>
-                          <w:sz w:val="20"/>
-                          <w:szCs w:val="20"/>
-                        </w:rPr>
-                        <w:t>건조</w:t>
-                      </w:r>
-                      <w:r>
-                        <w:rPr>
-                          <w:rFonts w:ascii="Malgun Gothic" w:eastAsia="Malgun Gothic" w:hAnsi="Malgun Gothic"/>
-                          <w:sz w:val="20"/>
-                          <w:szCs w:val="20"/>
-                        </w:rPr>
-                        <w:t xml:space="preserve"> </w:t>
-                      </w:r>
-                      <w:r>
-                        <w:rPr>
-                          <w:rFonts w:ascii="Malgun Gothic" w:eastAsia="Malgun Gothic" w:hAnsi="Malgun Gothic" w:cs="Batang" w:hint="eastAsia"/>
-                          <w:sz w:val="20"/>
-                          <w:szCs w:val="20"/>
-                        </w:rPr>
-                        <w:t>공정을</w:t>
-                      </w:r>
-                      <w:r>
-                        <w:rPr>
-                          <w:rFonts w:ascii="Malgun Gothic" w:eastAsia="Malgun Gothic" w:hAnsi="Malgun Gothic"/>
-                          <w:sz w:val="20"/>
-                          <w:szCs w:val="20"/>
-                        </w:rPr>
-                        <w:t xml:space="preserve"> </w:t>
-                      </w:r>
-                      <w:r>
-                        <w:rPr>
-                          <w:rFonts w:ascii="Malgun Gothic" w:eastAsia="Malgun Gothic" w:hAnsi="Malgun Gothic" w:cs="Batang" w:hint="eastAsia"/>
-                          <w:sz w:val="20"/>
-                          <w:szCs w:val="20"/>
-                        </w:rPr>
-                        <w:t>개선하거나</w:t>
-                      </w:r>
-                      <w:r>
-                        <w:rPr>
-                          <w:rFonts w:ascii="Malgun Gothic" w:eastAsia="Malgun Gothic" w:hAnsi="Malgun Gothic"/>
-                          <w:sz w:val="20"/>
-                          <w:szCs w:val="20"/>
-                        </w:rPr>
-                        <w:t xml:space="preserve"> </w:t>
-                      </w:r>
-                      <w:r>
-                        <w:rPr>
-                          <w:rFonts w:ascii="Malgun Gothic" w:eastAsia="Malgun Gothic" w:hAnsi="Malgun Gothic" w:cs="Batang" w:hint="eastAsia"/>
-                          <w:sz w:val="20"/>
-                          <w:szCs w:val="20"/>
-                        </w:rPr>
-                        <w:t>접착력</w:t>
-                      </w:r>
-                      <w:r>
-                        <w:rPr>
-                          <w:rFonts w:ascii="Malgun Gothic" w:eastAsia="Malgun Gothic" w:hAnsi="Malgun Gothic"/>
-                          <w:sz w:val="20"/>
-                          <w:szCs w:val="20"/>
-                        </w:rPr>
-                        <w:t xml:space="preserve"> </w:t>
-                      </w:r>
-                      <w:r>
-                        <w:rPr>
-                          <w:rFonts w:ascii="Malgun Gothic" w:eastAsia="Malgun Gothic" w:hAnsi="Malgun Gothic" w:cs="Batang" w:hint="eastAsia"/>
-                          <w:sz w:val="20"/>
-                          <w:szCs w:val="20"/>
-                        </w:rPr>
-                        <w:t>향상을</w:t>
-                      </w:r>
-                      <w:r>
-                        <w:rPr>
-                          <w:rFonts w:ascii="Malgun Gothic" w:eastAsia="Malgun Gothic" w:hAnsi="Malgun Gothic"/>
-                          <w:sz w:val="20"/>
-                          <w:szCs w:val="20"/>
-                        </w:rPr>
-                        <w:t xml:space="preserve"> </w:t>
-                      </w:r>
-                      <w:r>
-                        <w:rPr>
-                          <w:rFonts w:ascii="Malgun Gothic" w:eastAsia="Malgun Gothic" w:hAnsi="Malgun Gothic" w:cs="Batang" w:hint="eastAsia"/>
-                          <w:sz w:val="20"/>
-                          <w:szCs w:val="20"/>
-                        </w:rPr>
-                        <w:t>원하든</w:t>
-                      </w:r>
-                      <w:r>
-                        <w:rPr>
-                          <w:rFonts w:ascii="Malgun Gothic" w:eastAsia="Malgun Gothic" w:hAnsi="Malgun Gothic"/>
-                          <w:sz w:val="20"/>
-                          <w:szCs w:val="20"/>
-                        </w:rPr>
-                        <w:t xml:space="preserve"> </w:t>
-                      </w:r>
-                      <w:r>
-                        <w:rPr>
-                          <w:rFonts w:ascii="Malgun Gothic" w:eastAsia="Malgun Gothic" w:hAnsi="Malgun Gothic" w:cs="Batang" w:hint="eastAsia"/>
-                          <w:sz w:val="20"/>
-                          <w:szCs w:val="20"/>
-                        </w:rPr>
-                        <w:t>상관없이</w:t>
-                      </w:r>
-                      <w:r>
-                        <w:rPr>
-                          <w:rFonts w:ascii="Malgun Gothic" w:eastAsia="Malgun Gothic" w:hAnsi="Malgun Gothic"/>
-                          <w:sz w:val="20"/>
-                          <w:szCs w:val="20"/>
-                        </w:rPr>
-                        <w:t>,</w:t>
-                      </w:r>
-                    </w:p>
-                    <w:p>
-                      <w:pPr>
-                        <w:pStyle w:val="NormalWeb"/>
-                        <w:rPr>
-                          <w:rFonts w:ascii="Malgun Gothic" w:eastAsia="Malgun Gothic" w:hAnsi="Malgun Gothic"/>
-                          <w:sz w:val="20"/>
-                          <w:szCs w:val="20"/>
-                        </w:rPr>
-                      </w:pPr>
-                      <w:r>
-                        <w:rPr>
-                          <w:rFonts w:ascii="Malgun Gothic" w:eastAsia="Malgun Gothic" w:hAnsi="Malgun Gothic" w:cs="Batang" w:hint="eastAsia"/>
-                          <w:sz w:val="20"/>
-                          <w:szCs w:val="20"/>
-                        </w:rPr>
-                        <w:t>당사는</w:t>
-                      </w:r>
-                      <w:r>
-                        <w:rPr>
-                          <w:rFonts w:ascii="Malgun Gothic" w:eastAsia="Malgun Gothic" w:hAnsi="Malgun Gothic"/>
-                          <w:sz w:val="20"/>
-                          <w:szCs w:val="20"/>
-                        </w:rPr>
-                        <w:t xml:space="preserve"> </w:t>
-                      </w:r>
-                      <w:r>
-                        <w:rPr>
-                          <w:rFonts w:ascii="Malgun Gothic" w:eastAsia="Malgun Gothic" w:hAnsi="Malgun Gothic" w:cs="Batang" w:hint="eastAsia"/>
-                          <w:sz w:val="20"/>
-                          <w:szCs w:val="20"/>
-                        </w:rPr>
-                        <w:t>모든</w:t>
-                      </w:r>
-                      <w:r>
-                        <w:rPr>
-                          <w:rFonts w:ascii="Malgun Gothic" w:eastAsia="Malgun Gothic" w:hAnsi="Malgun Gothic"/>
-                          <w:sz w:val="20"/>
-                          <w:szCs w:val="20"/>
-                        </w:rPr>
-                        <w:t xml:space="preserve"> </w:t>
-                      </w:r>
-                      <w:r>
-                        <w:rPr>
-                          <w:rFonts w:ascii="Malgun Gothic" w:eastAsia="Malgun Gothic" w:hAnsi="Malgun Gothic" w:hint="eastAsia"/>
-                          <w:sz w:val="20"/>
-                          <w:szCs w:val="20"/>
-                        </w:rPr>
-                        <w:t xml:space="preserve">응용 분야에 </w:t>
-                      </w:r>
-                      <w:r>
-                        <w:rPr>
-                          <w:rFonts w:ascii="Malgun Gothic" w:eastAsia="Malgun Gothic" w:hAnsi="Malgun Gothic" w:cs="Batang" w:hint="eastAsia"/>
-                          <w:sz w:val="20"/>
-                          <w:szCs w:val="20"/>
-                        </w:rPr>
-                        <w:t>적합한</w:t>
-                      </w:r>
-                      <w:r>
-                        <w:rPr>
-                          <w:rFonts w:ascii="Malgun Gothic" w:eastAsia="Malgun Gothic" w:hAnsi="Malgun Gothic"/>
-                          <w:sz w:val="20"/>
-                          <w:szCs w:val="20"/>
-                        </w:rPr>
-                        <w:t xml:space="preserve"> </w:t>
-                      </w:r>
-                      <w:r>
-                        <w:rPr>
-                          <w:rFonts w:ascii="Malgun Gothic" w:eastAsia="Malgun Gothic" w:hAnsi="Malgun Gothic" w:cs="Batang" w:hint="eastAsia"/>
-                          <w:sz w:val="20"/>
-                          <w:szCs w:val="20"/>
-                        </w:rPr>
-                        <w:t>솔루션을</w:t>
-                      </w:r>
-                      <w:r>
-                        <w:rPr>
-                          <w:rFonts w:ascii="Malgun Gothic" w:eastAsia="Malgun Gothic" w:hAnsi="Malgun Gothic"/>
-                          <w:sz w:val="20"/>
-                          <w:szCs w:val="20"/>
-                        </w:rPr>
-                        <w:t xml:space="preserve"> </w:t>
-                      </w:r>
-                      <w:r>
-                        <w:rPr>
-                          <w:rFonts w:ascii="Malgun Gothic" w:eastAsia="Malgun Gothic" w:hAnsi="Malgun Gothic" w:cs="Batang" w:hint="eastAsia"/>
-                          <w:sz w:val="20"/>
-                          <w:szCs w:val="20"/>
-                        </w:rPr>
-                        <w:t>제공합니다</w:t>
-                      </w:r>
-                      <w:r>
-                        <w:rPr>
-                          <w:rFonts w:ascii="Malgun Gothic" w:eastAsia="Malgun Gothic" w:hAnsi="Malgun Gothic"/>
-                          <w:sz w:val="20"/>
-                          <w:szCs w:val="20"/>
-                        </w:rPr>
-                        <w:t>.</w:t>
-                      </w:r>
-                    </w:p>
-                    <w:p>
-                      <w:pPr>
-                        <w:spacing w:line="301" w:lineRule="exact"/>
-                        <w:rPr>
-                          <w:rFonts w:ascii="Malgun Gothic" w:eastAsia="Malgun Gothic" w:hAnsi="Malgun Gothic"/>
-                          <w:b/>
-                          <w:sz w:val="20"/>
-                          <w:szCs w:val="20"/>
-                          <w:lang w:val="en-KR" w:eastAsia="ko-KR"/>
-                        </w:rPr>
-                      </w:pPr>
+                          <w:noProof/>
+                        </w:rPr>
+                        <w:drawing>
+                          <wp:inline distT="0" distB="0" distL="0" distR="0" wp14:anchorId="6E3C63A5" wp14:editId="712E281A">
+                            <wp:extent cx="3729990" cy="565150"/>
+                            <wp:effectExtent l="0" t="0" r="3810" b="6350"/>
+                            <wp:docPr id="1240839074" name="Picture 3" descr="A close up of a number&#10;&#10;Description automatically generated"/>
+                            <wp:cNvGraphicFramePr>
+                              <a:graphicFrameLocks xmlns:a="http://schemas.openxmlformats.org/drawingml/2006/main" noChangeAspect="1"/>
+                            </wp:cNvGraphicFramePr>
+                            <a:graphic xmlns:a="http://schemas.openxmlformats.org/drawingml/2006/main">
+                              <a:graphicData uri="http://schemas.openxmlformats.org/drawingml/2006/picture">
+                                <pic:pic xmlns:pic="http://schemas.openxmlformats.org/drawingml/2006/picture">
+                                  <pic:nvPicPr>
+                                    <pic:cNvPr id="1240839074" name="Picture 3" descr="A close up of a number&#10;&#10;Description automatically generated"/>
+                                    <pic:cNvPicPr/>
+                                  </pic:nvPicPr>
+                                  <pic:blipFill>
+                                    <a:blip r:embed="rId15">
+                                      <a:extLst>
+                                        <a:ext uri="{28A0092B-C50C-407E-A947-70E740481C1C}">
+                                          <a14:useLocalDpi xmlns:a14="http://schemas.microsoft.com/office/drawing/2010/main" val="0"/>
+                                        </a:ext>
+                                      </a:extLst>
+                                    </a:blip>
+                                    <a:stretch>
+                                      <a:fillRect/>
+                                    </a:stretch>
+                                  </pic:blipFill>
+                                  <pic:spPr>
+                                    <a:xfrm>
+                                      <a:off x="0" y="0"/>
+                                      <a:ext cx="3729990" cy="565150"/>
+                                    </a:xfrm>
+                                    <a:prstGeom prst="rect">
+                                      <a:avLst/>
+                                    </a:prstGeom>
+                                  </pic:spPr>
+                                </pic:pic>
+                              </a:graphicData>
+                            </a:graphic>
+                          </wp:inline>
+                        </w:drawing>
+                      </w:r>
                     </w:p>
                   </w:txbxContent>
                 </v:textbox>
@@ -2881,6 +2727,20 @@
           </mc:Fallback>
         </mc:AlternateContent>
       </w:r>
+    </w:p>
+    <w:p>
+      <w:pPr>
+        <w:jc w:val="center"/>
+        <w:rPr>
+          <w:rFonts w:ascii="Times New Roman"/>
+        </w:rPr>
+        <w:sectPr>
+          <w:type w:val="continuous"/>
+          <w:pgSz w:w="11910" w:h="16840"/>
+          <w:pgMar w:top="1000" w:right="440" w:bottom="0" w:left="460" w:header="720" w:footer="720" w:gutter="0"/>
+          <w:cols w:space="720"/>
+        </w:sectPr>
+      </w:pPr>
       <w:r>
         <w:rPr>
           <w:noProof/>
@@ -2888,7 +2748,7 @@
         <mc:AlternateContent>
           <mc:Choice Requires="wps">
             <w:drawing>
-              <wp:anchor distT="0" distB="0" distL="114300" distR="114300" simplePos="0" relativeHeight="487596544" behindDoc="0" locked="0" layoutInCell="1" allowOverlap="1" wp14:anchorId="5F66FEA8" wp14:editId="2191A280">
+              <wp:anchor distT="0" distB="0" distL="114300" distR="114300" simplePos="0" relativeHeight="487596544" behindDoc="0" locked="0" layoutInCell="1" allowOverlap="1" wp14:anchorId="5F66FEA8" wp14:editId="45874D6A">
                 <wp:simplePos x="0" y="0"/>
                 <wp:positionH relativeFrom="column">
                   <wp:posOffset>3335533</wp:posOffset>
@@ -4093,7 +3953,7 @@
           </mc:Choice>
           <mc:Fallback>
             <w:pict>
-              <v:shape w14:anchorId="5F66FEA8" id="Text Box 1" o:spid="_x0000_s1032" type="#_x0000_t202" style="position:absolute;left:0;text-align:left;margin-left:262.65pt;margin-top:489.7pt;width:275.9pt;height:189.5pt;z-index:487596544;visibility:visible;mso-wrap-style:square;mso-width-percent:0;mso-height-percent:0;mso-wrap-distance-left:9pt;mso-wrap-distance-top:0;mso-wrap-distance-right:9pt;mso-wrap-distance-bottom:0;mso-position-horizontal:absolute;mso-position-horizontal-relative:text;mso-position-vertical:absolute;mso-position-vertical-relative:text;mso-width-percent:0;mso-height-percent:0;mso-width-relative:margin;mso-height-relative:margin;v-text-anchor:top" o:gfxdata="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" filled="f" stroked="f" strokeweight=".5pt">
+              <v:shape w14:anchorId="5F66FEA8" id="_x0000_s1032" type="#_x0000_t202" style="position:absolute;left:0;text-align:left;margin-left:262.65pt;margin-top:489.7pt;width:275.9pt;height:189.5pt;z-index:487596544;visibility:visible;mso-wrap-style:square;mso-width-percent:0;mso-height-percent:0;mso-wrap-distance-left:9pt;mso-wrap-distance-top:0;mso-wrap-distance-right:9pt;mso-wrap-distance-bottom:0;mso-position-horizontal:absolute;mso-position-horizontal-relative:text;mso-position-vertical:absolute;mso-position-vertical-relative:text;mso-width-percent:0;mso-height-percent:0;mso-width-relative:margin;mso-height-relative:margin;v-text-anchor:top" o:gfxdata="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" filled="f" stroked="f" strokeweight=".5pt">
                 <v:textbox>
                   <w:txbxContent>
                     <w:p>
@@ -5996,7 +5856,6 @@
       <w:pPr>
         <w:pStyle w:val="BodyText"/>
         <w:rPr>
-          <w:rFonts w:hint="eastAsia"/>
           <w:lang w:eastAsia="ko-KR"/>
         </w:rPr>
         <w:sectPr>
@@ -6133,7 +5992,7 @@
                                     <pic:cNvPicPr/>
                                   </pic:nvPicPr>
                                   <pic:blipFill>
-                                    <a:blip r:embed="rId16" cstate="print">
+                                    <a:blip r:embed="rId17" cstate="print">
                                       <a:extLst>
                                         <a:ext uri="{28A0092B-C50C-407E-A947-70E740481C1C}">
                                           <a14:useLocalDpi xmlns:a14="http://schemas.microsoft.com/office/drawing/2010/main" val="0"/>
@@ -6173,7 +6032,6 @@
         <w:spacing w:before="91" w:line="278" w:lineRule="auto"/>
         <w:ind w:right="3591"/>
         <w:rPr>
-          <w:rFonts w:hint="eastAsia"/>
           <w:color w:val="231F20"/>
           <w:sz w:val="12"/>
           <w:lang w:eastAsia="ko-KR"/>

</xml_diff>